<commit_message>
Updated the learning material for measureDistance
</commit_message>
<xml_diff>
--- a/Matlab Learning Material/MeasureDistance.docx
+++ b/Matlab Learning Material/MeasureDistance.docx
@@ -241,7 +241,10 @@
         <w:t xml:space="preserve">In this tutorial, we are going to demonstrate how you can apply the physics you learnt in the </w:t>
       </w:r>
       <w:r>
-        <w:t xml:space="preserve">class to solve engineering problems and develop interesting application using </w:t>
+        <w:t>class to solve engineering problems and develop interesting</w:t>
+      </w:r>
+      <w:r>
+        <w:t xml:space="preserve"> application using </w:t>
       </w:r>
       <w:proofErr w:type="spellStart"/>
       <w:r>
@@ -249,7 +252,16 @@
       </w:r>
       <w:proofErr w:type="spellEnd"/>
       <w:r>
-        <w:t xml:space="preserve">. The example here will use the accelerometer in </w:t>
+        <w:t>. This</w:t>
+      </w:r>
+      <w:r>
+        <w:t xml:space="preserve"> example will use the accelerometer </w:t>
+      </w:r>
+      <w:r>
+        <w:t>on</w:t>
+      </w:r>
+      <w:r>
+        <w:t xml:space="preserve"> </w:t>
       </w:r>
       <w:proofErr w:type="spellStart"/>
       <w:r>
@@ -257,19 +269,64 @@
       </w:r>
       <w:proofErr w:type="spellEnd"/>
       <w:r>
-        <w:t xml:space="preserve"> which gives us the acceleration, then we apply double integration to get the distance.</w:t>
+        <w:t xml:space="preserve"> to measure acceleration, then </w:t>
+      </w:r>
+      <w:r>
+        <w:t>apply double integration to get the distance.</w:t>
       </w:r>
       <w:r>
         <w:t xml:space="preserve"> However, through this tutorial you will soon realise that when measuring the environment w</w:t>
       </w:r>
       <w:r>
-        <w:t xml:space="preserve">ith sensors tense produce a lot </w:t>
+        <w:t>ith sensors</w:t>
+      </w:r>
+      <w:r>
+        <w:t>, they</w:t>
+      </w:r>
+      <w:r>
+        <w:t xml:space="preserve"> tense </w:t>
+      </w:r>
+      <w:r>
+        <w:t xml:space="preserve">to </w:t>
+      </w:r>
+      <w:r>
+        <w:t xml:space="preserve">produce a lot </w:t>
       </w:r>
       <w:r>
         <w:t>of noise</w:t>
       </w:r>
       <w:r>
-        <w:t xml:space="preserve">. Thus this application will not provide great accuracy to the measurement. In theory it works, but in practice, we would need other sensors such as gyro coupled with accelerometer to produce better accuracy in your measurement. </w:t>
+        <w:t>. Thus</w:t>
+      </w:r>
+      <w:r>
+        <w:t>,</w:t>
+      </w:r>
+      <w:r>
+        <w:t xml:space="preserve"> this application will not provide great accuracy to the measurement. In theory it works, but </w:t>
+      </w:r>
+      <w:r>
+        <w:t>in practice, we would need additional</w:t>
+      </w:r>
+      <w:r>
+        <w:t xml:space="preserve"> sensors such as </w:t>
+      </w:r>
+      <w:r>
+        <w:t xml:space="preserve">a </w:t>
+      </w:r>
+      <w:r>
+        <w:t>gy</w:t>
+      </w:r>
+      <w:r>
+        <w:t xml:space="preserve">roscope together with the </w:t>
+      </w:r>
+      <w:r>
+        <w:t>accelerometer to</w:t>
+      </w:r>
+      <w:r>
+        <w:t xml:space="preserve"> produce better accuracy in the</w:t>
+      </w:r>
+      <w:r>
+        <w:t xml:space="preserve"> measurement. </w:t>
       </w:r>
       <w:r>
         <w:t xml:space="preserve"> </w:t>
@@ -325,7 +382,13 @@
         </w:numPr>
       </w:pPr>
       <w:r>
-        <w:t>Get accelerometer reading, apply filtering to reduce noise to get acceleration</w:t>
+        <w:t xml:space="preserve">Get accelerometer reading, apply </w:t>
+      </w:r>
+      <w:r>
+        <w:t>filter to reduce noise and calculate the</w:t>
+      </w:r>
+      <w:r>
+        <w:t xml:space="preserve"> acceleration</w:t>
       </w:r>
     </w:p>
     <w:p>
@@ -456,17 +519,9 @@
         <mc:AlternateContent>
           <mc:Choice Requires="wps">
             <w:drawing>
-              <wp:anchor distT="0" distB="0" distL="114300" distR="114300" simplePos="0" relativeHeight="251659264" behindDoc="0" locked="0" layoutInCell="1" allowOverlap="1" wp14:anchorId="4C682708" wp14:editId="52AE40E3">
-                <wp:simplePos x="0" y="0"/>
-                <wp:positionH relativeFrom="margin">
-                  <wp:align>left</wp:align>
-                </wp:positionH>
-                <wp:positionV relativeFrom="paragraph">
-                  <wp:posOffset>444500</wp:posOffset>
-                </wp:positionV>
+              <wp:inline distT="0" distB="0" distL="0" distR="0">
                 <wp:extent cx="5791200" cy="574675"/>
                 <wp:effectExtent l="0" t="0" r="19050" b="15875"/>
-                <wp:wrapNone/>
                 <wp:docPr id="3" name="Rectangle 3"/>
                 <wp:cNvGraphicFramePr/>
                 <a:graphic xmlns:a="http://schemas.openxmlformats.org/drawingml/2006/main">
@@ -708,18 +763,12 @@
                     </wps:wsp>
                   </a:graphicData>
                 </a:graphic>
-                <wp14:sizeRelH relativeFrom="margin">
-                  <wp14:pctWidth>0</wp14:pctWidth>
-                </wp14:sizeRelH>
-                <wp14:sizeRelV relativeFrom="margin">
-                  <wp14:pctHeight>0</wp14:pctHeight>
-                </wp14:sizeRelV>
-              </wp:anchor>
+              </wp:inline>
             </w:drawing>
           </mc:Choice>
           <mc:Fallback>
             <w:pict>
-              <v:rect w14:anchorId="4C682708" id="Rectangle 3" o:spid="_x0000_s1026" style="position:absolute;margin-left:0;margin-top:35pt;width:456pt;height:45.25pt;z-index:251659264;visibility:visible;mso-wrap-style:square;mso-width-percent:0;mso-height-percent:0;mso-wrap-distance-left:9pt;mso-wrap-distance-top:0;mso-wrap-distance-right:9pt;mso-wrap-distance-bottom:0;mso-position-horizontal:left;mso-position-horizontal-relative:margin;mso-position-vertical:absolute;mso-position-vertical-relative:text;mso-width-percent:0;mso-height-percent:0;mso-width-relative:margin;mso-height-relative:margin;v-text-anchor:middle" o:gfxdata="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" fillcolor="white [3212]" strokecolor="black [3213]">
+              <v:rect id="Rectangle 3" o:spid="_x0000_s1026" style="width:456pt;height:45.25pt;visibility:visible;mso-wrap-style:square;mso-left-percent:-10001;mso-top-percent:-10001;mso-position-horizontal:absolute;mso-position-horizontal-relative:char;mso-position-vertical:absolute;mso-position-vertical-relative:line;mso-left-percent:-10001;mso-top-percent:-10001;v-text-anchor:middle" o:gfxdata="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" fillcolor="white [3212]" strokecolor="black [3213]">
                 <v:textbox>
                   <w:txbxContent>
                     <w:p>
@@ -913,14 +962,17 @@
                     <w:p/>
                   </w:txbxContent>
                 </v:textbox>
-                <w10:wrap anchorx="margin"/>
+                <w10:anchorlock/>
               </v:rect>
             </w:pict>
           </mc:Fallback>
         </mc:AlternateContent>
       </w:r>
       <w:r>
-        <w:t xml:space="preserve">Let’s ensure that your </w:t>
+        <w:t>First,</w:t>
+      </w:r>
+      <w:r>
+        <w:t xml:space="preserve"> ensure that your </w:t>
       </w:r>
       <w:proofErr w:type="spellStart"/>
       <w:r>
@@ -943,7 +995,6 @@
     <w:p/>
     <w:p>
       <w:r>
-        <w:lastRenderedPageBreak/>
         <w:t xml:space="preserve">This code will make the connection to </w:t>
       </w:r>
       <w:proofErr w:type="spellStart"/>
@@ -963,7 +1014,13 @@
       </w:r>
       <w:proofErr w:type="spellEnd"/>
       <w:r>
-        <w:t xml:space="preserve"> by checking at the message in the command window.</w:t>
+        <w:t xml:space="preserve"> by checking at the message in the command window</w:t>
+      </w:r>
+      <w:r>
+        <w:t xml:space="preserve"> before you continue</w:t>
+      </w:r>
+      <w:r>
+        <w:t>.</w:t>
       </w:r>
     </w:p>
     <w:p>
@@ -979,7 +1036,16 @@
     </w:p>
     <w:p>
       <w:r>
-        <w:t xml:space="preserve">Variables is seen as a storage space in the computer to store values that we will be using in our program. </w:t>
+        <w:t>Variables are</w:t>
+      </w:r>
+      <w:r>
+        <w:t xml:space="preserve"> seen as a </w:t>
+      </w:r>
+      <w:r>
+        <w:t>memory</w:t>
+      </w:r>
+      <w:r>
+        <w:t xml:space="preserve"> space in the computer to store values that we will be using in our program. </w:t>
       </w:r>
     </w:p>
     <w:p>
@@ -1229,8 +1295,13 @@
         <w:t xml:space="preserve">Next, we will </w:t>
       </w:r>
       <w:r>
-        <w:t xml:space="preserve">need to set a constant multiplier to convert the accelerometer readings to acceleration in </w:t>
-      </w:r>
+        <w:t xml:space="preserve">need to set a constant multiplier to convert the accelerometer readings to acceleration </w:t>
+      </w:r>
+      <w:proofErr w:type="gramStart"/>
+      <w:r>
+        <w:t xml:space="preserve">in </w:t>
+      </w:r>
+      <w:proofErr w:type="gramEnd"/>
       <m:oMath>
         <m:r>
           <w:rPr>
@@ -1264,6 +1335,12 @@
           </m:sup>
         </m:sSup>
       </m:oMath>
+      <w:r>
+        <w:rPr>
+          <w:rFonts w:eastAsiaTheme="minorEastAsia"/>
+        </w:rPr>
+        <w:t>. You may adjust this value to give a better result.</w:t>
+      </w:r>
     </w:p>
     <w:p>
       <w:r>
@@ -1504,7 +1581,53 @@
     <w:p/>
     <w:p>
       <w:r>
-        <w:t>The following is a set of variables for filtering the noise from the sensor. We also need to filter out noise from after we integrate acceleration to velocity and to distance. The reason is simply because even a small value of noise produced, when it gets integrated each time, the result would be significant to cause inaccuracy in our measurement. As such, we apply simple technique here to filter the calculation after the integration and also ignore changes in small value.</w:t>
+        <w:t xml:space="preserve">The following is a set of variables </w:t>
+      </w:r>
+      <w:r>
+        <w:t xml:space="preserve">used to store temporary values </w:t>
+      </w:r>
+      <w:r>
+        <w:t xml:space="preserve">for filtering the noise from </w:t>
+      </w:r>
+      <w:r>
+        <w:t>the sensor. Apart from filtering the noise from the sensors, we also apply the filter to our calculation after each integration</w:t>
+      </w:r>
+      <w:r>
+        <w:t>. The reason is simply because even a small value of noise</w:t>
+      </w:r>
+      <w:r>
+        <w:t xml:space="preserve"> that was</w:t>
+      </w:r>
+      <w:r>
+        <w:t xml:space="preserve"> produced, when it gets integrated each time, the result would be significant</w:t>
+      </w:r>
+      <w:r>
+        <w:t xml:space="preserve"> enough</w:t>
+      </w:r>
+      <w:r>
+        <w:t xml:space="preserve"> to cause inaccuracy in our measurement. As such, we </w:t>
+      </w:r>
+      <w:r>
+        <w:t xml:space="preserve">will </w:t>
+      </w:r>
+      <w:r>
+        <w:t xml:space="preserve">apply </w:t>
+      </w:r>
+      <w:r>
+        <w:t>a high pass filter here</w:t>
+      </w:r>
+      <w:r>
+        <w:t xml:space="preserve"> to filter the calculation after the integration and also ignore changes in small value.</w:t>
+      </w:r>
+    </w:p>
+    <w:p>
+      <w:pPr>
+        <w:tabs>
+          <w:tab w:val="left" w:pos="5748"/>
+        </w:tabs>
+      </w:pPr>
+      <w:r>
+        <w:t>Now, we will initialise the variables to perform our calculation.</w:t>
       </w:r>
     </w:p>
     <w:p>
@@ -1519,933 +1642,13 @@
         <mc:AlternateContent>
           <mc:Choice Requires="wps">
             <w:drawing>
-              <wp:anchor distT="0" distB="0" distL="114300" distR="114300" simplePos="0" relativeHeight="251665408" behindDoc="0" locked="0" layoutInCell="1" allowOverlap="1" wp14:anchorId="71F49C78" wp14:editId="50239F54">
+              <wp:anchor distT="0" distB="0" distL="114300" distR="114300" simplePos="0" relativeHeight="251667456" behindDoc="0" locked="0" layoutInCell="1" allowOverlap="1" wp14:anchorId="37D136A9" wp14:editId="702AB713">
                 <wp:simplePos x="0" y="0"/>
                 <wp:positionH relativeFrom="margin">
                   <wp:align>left</wp:align>
                 </wp:positionH>
                 <wp:positionV relativeFrom="paragraph">
-                  <wp:posOffset>5657</wp:posOffset>
-                </wp:positionV>
-                <wp:extent cx="5791200" cy="2140527"/>
-                <wp:effectExtent l="0" t="0" r="19050" b="12700"/>
-                <wp:wrapNone/>
-                <wp:docPr id="5" name="Rectangle 5"/>
-                <wp:cNvGraphicFramePr/>
-                <a:graphic xmlns:a="http://schemas.openxmlformats.org/drawingml/2006/main">
-                  <a:graphicData uri="http://schemas.microsoft.com/office/word/2010/wordprocessingShape">
-                    <wps:wsp>
-                      <wps:cNvSpPr/>
-                      <wps:spPr>
-                        <a:xfrm>
-                          <a:off x="0" y="0"/>
-                          <a:ext cx="5791200" cy="2140527"/>
-                        </a:xfrm>
-                        <a:prstGeom prst="rect">
-                          <a:avLst/>
-                        </a:prstGeom>
-                        <a:solidFill>
-                          <a:schemeClr val="bg1"/>
-                        </a:solidFill>
-                        <a:ln w="9525">
-                          <a:solidFill>
-                            <a:schemeClr val="tx1"/>
-                          </a:solidFill>
-                        </a:ln>
-                      </wps:spPr>
-                      <wps:style>
-                        <a:lnRef idx="2">
-                          <a:schemeClr val="accent1">
-                            <a:shade val="50000"/>
-                          </a:schemeClr>
-                        </a:lnRef>
-                        <a:fillRef idx="1">
-                          <a:schemeClr val="accent1"/>
-                        </a:fillRef>
-                        <a:effectRef idx="0">
-                          <a:schemeClr val="accent1"/>
-                        </a:effectRef>
-                        <a:fontRef idx="minor">
-                          <a:schemeClr val="lt1"/>
-                        </a:fontRef>
-                      </wps:style>
-                      <wps:txbx>
-                        <w:txbxContent>
-                          <w:p>
-                            <w:pPr>
-                              <w:autoSpaceDE w:val="0"/>
-                              <w:autoSpaceDN w:val="0"/>
-                              <w:adjustRightInd w:val="0"/>
-                              <w:spacing w:after="0" w:line="240" w:lineRule="auto"/>
-                              <w:rPr>
-                                <w:rFonts w:ascii="Courier New" w:hAnsi="Courier New" w:cs="Courier New"/>
-                                <w:sz w:val="24"/>
-                                <w:szCs w:val="24"/>
-                              </w:rPr>
-                            </w:pPr>
-                            <w:r>
-                              <w:rPr>
-                                <w:rFonts w:ascii="Courier New" w:hAnsi="Courier New" w:cs="Courier New"/>
-                                <w:color w:val="228B22"/>
-                                <w:sz w:val="20"/>
-                                <w:szCs w:val="20"/>
-                              </w:rPr>
-                              <w:t>% Set threshold to ignore small noise in acceleration</w:t>
-                            </w:r>
-                            <w:r>
-                              <w:rPr>
-                                <w:rFonts w:ascii="Courier New" w:hAnsi="Courier New" w:cs="Courier New"/>
-                                <w:color w:val="228B22"/>
-                                <w:sz w:val="20"/>
-                                <w:szCs w:val="20"/>
-                              </w:rPr>
-                              <w:t xml:space="preserve"> and velocity</w:t>
-                            </w:r>
-                          </w:p>
-                          <w:p>
-                            <w:pPr>
-                              <w:autoSpaceDE w:val="0"/>
-                              <w:autoSpaceDN w:val="0"/>
-                              <w:adjustRightInd w:val="0"/>
-                              <w:spacing w:after="0" w:line="240" w:lineRule="auto"/>
-                              <w:rPr>
-                                <w:rFonts w:ascii="Courier New" w:hAnsi="Courier New" w:cs="Courier New"/>
-                                <w:sz w:val="24"/>
-                                <w:szCs w:val="24"/>
-                              </w:rPr>
-                            </w:pPr>
-                            <w:proofErr w:type="spellStart"/>
-                            <w:r>
-                              <w:rPr>
-                                <w:rFonts w:ascii="Courier New" w:hAnsi="Courier New" w:cs="Courier New"/>
-                                <w:color w:val="000000"/>
-                                <w:sz w:val="20"/>
-                                <w:szCs w:val="20"/>
-                              </w:rPr>
-                              <w:t>acc_threshold</w:t>
-                            </w:r>
-                            <w:proofErr w:type="spellEnd"/>
-                            <w:r>
-                              <w:rPr>
-                                <w:rFonts w:ascii="Courier New" w:hAnsi="Courier New" w:cs="Courier New"/>
-                                <w:color w:val="000000"/>
-                                <w:sz w:val="20"/>
-                                <w:szCs w:val="20"/>
-                              </w:rPr>
-                              <w:t xml:space="preserve"> = 0.5</w:t>
-                            </w:r>
-                          </w:p>
-                          <w:p>
-                            <w:pPr>
-                              <w:autoSpaceDE w:val="0"/>
-                              <w:autoSpaceDN w:val="0"/>
-                              <w:adjustRightInd w:val="0"/>
-                              <w:spacing w:after="0" w:line="240" w:lineRule="auto"/>
-                              <w:rPr>
-                                <w:rFonts w:ascii="Courier New" w:hAnsi="Courier New" w:cs="Courier New"/>
-                                <w:sz w:val="24"/>
-                                <w:szCs w:val="24"/>
-                              </w:rPr>
-                            </w:pPr>
-                            <w:proofErr w:type="spellStart"/>
-                            <w:r>
-                              <w:rPr>
-                                <w:rFonts w:ascii="Courier New" w:hAnsi="Courier New" w:cs="Courier New"/>
-                                <w:color w:val="000000"/>
-                                <w:sz w:val="20"/>
-                                <w:szCs w:val="20"/>
-                              </w:rPr>
-                              <w:t>vel_threshold</w:t>
-                            </w:r>
-                            <w:proofErr w:type="spellEnd"/>
-                            <w:r>
-                              <w:rPr>
-                                <w:rFonts w:ascii="Courier New" w:hAnsi="Courier New" w:cs="Courier New"/>
-                                <w:color w:val="000000"/>
-                                <w:sz w:val="20"/>
-                                <w:szCs w:val="20"/>
-                              </w:rPr>
-                              <w:t xml:space="preserve"> = 0.3;</w:t>
-                            </w:r>
-                          </w:p>
-                          <w:p>
-                            <w:pPr>
-                              <w:autoSpaceDE w:val="0"/>
-                              <w:autoSpaceDN w:val="0"/>
-                              <w:adjustRightInd w:val="0"/>
-                              <w:spacing w:after="0" w:line="240" w:lineRule="auto"/>
-                              <w:rPr>
-                                <w:rFonts w:ascii="Courier New" w:hAnsi="Courier New" w:cs="Courier New"/>
-                                <w:sz w:val="24"/>
-                                <w:szCs w:val="24"/>
-                              </w:rPr>
-                            </w:pPr>
-                            <w:r>
-                              <w:rPr>
-                                <w:rFonts w:ascii="Courier New" w:hAnsi="Courier New" w:cs="Courier New"/>
-                                <w:color w:val="000000"/>
-                                <w:sz w:val="20"/>
-                                <w:szCs w:val="20"/>
-                              </w:rPr>
-                              <w:t xml:space="preserve"> </w:t>
-                            </w:r>
-                          </w:p>
-                          <w:p>
-                            <w:pPr>
-                              <w:autoSpaceDE w:val="0"/>
-                              <w:autoSpaceDN w:val="0"/>
-                              <w:adjustRightInd w:val="0"/>
-                              <w:spacing w:after="0" w:line="240" w:lineRule="auto"/>
-                              <w:rPr>
-                                <w:rFonts w:ascii="Courier New" w:hAnsi="Courier New" w:cs="Courier New"/>
-                                <w:sz w:val="24"/>
-                                <w:szCs w:val="24"/>
-                              </w:rPr>
-                            </w:pPr>
-                            <w:r>
-                              <w:rPr>
-                                <w:rFonts w:ascii="Courier New" w:hAnsi="Courier New" w:cs="Courier New"/>
-                                <w:color w:val="228B22"/>
-                                <w:sz w:val="20"/>
-                                <w:szCs w:val="20"/>
-                              </w:rPr>
-                              <w:t>% filter</w:t>
-                            </w:r>
-                          </w:p>
-                          <w:p>
-                            <w:pPr>
-                              <w:autoSpaceDE w:val="0"/>
-                              <w:autoSpaceDN w:val="0"/>
-                              <w:adjustRightInd w:val="0"/>
-                              <w:spacing w:after="0" w:line="240" w:lineRule="auto"/>
-                              <w:rPr>
-                                <w:rFonts w:ascii="Courier New" w:hAnsi="Courier New" w:cs="Courier New"/>
-                                <w:sz w:val="24"/>
-                                <w:szCs w:val="24"/>
-                              </w:rPr>
-                            </w:pPr>
-                            <w:proofErr w:type="spellStart"/>
-                            <w:proofErr w:type="gramStart"/>
-                            <w:r>
-                              <w:rPr>
-                                <w:rFonts w:ascii="Courier New" w:hAnsi="Courier New" w:cs="Courier New"/>
-                                <w:color w:val="000000"/>
-                                <w:sz w:val="20"/>
-                                <w:szCs w:val="20"/>
-                              </w:rPr>
-                              <w:t>gxFilt</w:t>
-                            </w:r>
-                            <w:proofErr w:type="spellEnd"/>
-                            <w:proofErr w:type="gramEnd"/>
-                            <w:r>
-                              <w:rPr>
-                                <w:rFonts w:ascii="Courier New" w:hAnsi="Courier New" w:cs="Courier New"/>
-                                <w:color w:val="000000"/>
-                                <w:sz w:val="20"/>
-                                <w:szCs w:val="20"/>
-                              </w:rPr>
-                              <w:t xml:space="preserve"> = 0;</w:t>
-                            </w:r>
-                          </w:p>
-                          <w:p>
-                            <w:pPr>
-                              <w:autoSpaceDE w:val="0"/>
-                              <w:autoSpaceDN w:val="0"/>
-                              <w:adjustRightInd w:val="0"/>
-                              <w:spacing w:after="0" w:line="240" w:lineRule="auto"/>
-                              <w:rPr>
-                                <w:rFonts w:ascii="Courier New" w:hAnsi="Courier New" w:cs="Courier New"/>
-                                <w:sz w:val="24"/>
-                                <w:szCs w:val="24"/>
-                              </w:rPr>
-                            </w:pPr>
-                            <w:proofErr w:type="spellStart"/>
-                            <w:proofErr w:type="gramStart"/>
-                            <w:r>
-                              <w:rPr>
-                                <w:rFonts w:ascii="Courier New" w:hAnsi="Courier New" w:cs="Courier New"/>
-                                <w:color w:val="000000"/>
-                                <w:sz w:val="20"/>
-                                <w:szCs w:val="20"/>
-                              </w:rPr>
-                              <w:t>accFilt</w:t>
-                            </w:r>
-                            <w:proofErr w:type="spellEnd"/>
-                            <w:proofErr w:type="gramEnd"/>
-                            <w:r>
-                              <w:rPr>
-                                <w:rFonts w:ascii="Courier New" w:hAnsi="Courier New" w:cs="Courier New"/>
-                                <w:color w:val="000000"/>
-                                <w:sz w:val="20"/>
-                                <w:szCs w:val="20"/>
-                              </w:rPr>
-                              <w:t xml:space="preserve"> =0;</w:t>
-                            </w:r>
-                          </w:p>
-                          <w:p>
-                            <w:pPr>
-                              <w:autoSpaceDE w:val="0"/>
-                              <w:autoSpaceDN w:val="0"/>
-                              <w:adjustRightInd w:val="0"/>
-                              <w:spacing w:after="0" w:line="240" w:lineRule="auto"/>
-                              <w:rPr>
-                                <w:rFonts w:ascii="Courier New" w:hAnsi="Courier New" w:cs="Courier New"/>
-                                <w:sz w:val="24"/>
-                                <w:szCs w:val="24"/>
-                              </w:rPr>
-                            </w:pPr>
-                            <w:proofErr w:type="spellStart"/>
-                            <w:proofErr w:type="gramStart"/>
-                            <w:r>
-                              <w:rPr>
-                                <w:rFonts w:ascii="Courier New" w:hAnsi="Courier New" w:cs="Courier New"/>
-                                <w:color w:val="000000"/>
-                                <w:sz w:val="20"/>
-                                <w:szCs w:val="20"/>
-                              </w:rPr>
-                              <w:t>velFilt</w:t>
-                            </w:r>
-                            <w:proofErr w:type="spellEnd"/>
-                            <w:proofErr w:type="gramEnd"/>
-                            <w:r>
-                              <w:rPr>
-                                <w:rFonts w:ascii="Courier New" w:hAnsi="Courier New" w:cs="Courier New"/>
-                                <w:color w:val="000000"/>
-                                <w:sz w:val="20"/>
-                                <w:szCs w:val="20"/>
-                              </w:rPr>
-                              <w:t xml:space="preserve"> =0;</w:t>
-                            </w:r>
-                          </w:p>
-                          <w:p>
-                            <w:pPr>
-                              <w:autoSpaceDE w:val="0"/>
-                              <w:autoSpaceDN w:val="0"/>
-                              <w:adjustRightInd w:val="0"/>
-                              <w:spacing w:after="0" w:line="240" w:lineRule="auto"/>
-                              <w:rPr>
-                                <w:rFonts w:ascii="Courier New" w:hAnsi="Courier New" w:cs="Courier New"/>
-                                <w:sz w:val="24"/>
-                                <w:szCs w:val="24"/>
-                              </w:rPr>
-                            </w:pPr>
-                            <w:r>
-                              <w:rPr>
-                                <w:rFonts w:ascii="Courier New" w:hAnsi="Courier New" w:cs="Courier New"/>
-                                <w:color w:val="000000"/>
-                                <w:sz w:val="20"/>
-                                <w:szCs w:val="20"/>
-                              </w:rPr>
-                              <w:t xml:space="preserve"> </w:t>
-                            </w:r>
-                          </w:p>
-                          <w:p>
-                            <w:pPr>
-                              <w:autoSpaceDE w:val="0"/>
-                              <w:autoSpaceDN w:val="0"/>
-                              <w:adjustRightInd w:val="0"/>
-                              <w:spacing w:after="0" w:line="240" w:lineRule="auto"/>
-                              <w:rPr>
-                                <w:rFonts w:ascii="Courier New" w:hAnsi="Courier New" w:cs="Courier New"/>
-                                <w:sz w:val="24"/>
-                                <w:szCs w:val="24"/>
-                              </w:rPr>
-                            </w:pPr>
-                            <w:r>
-                              <w:rPr>
-                                <w:rFonts w:ascii="Courier New" w:hAnsi="Courier New" w:cs="Courier New"/>
-                                <w:color w:val="228B22"/>
-                                <w:sz w:val="20"/>
-                                <w:szCs w:val="20"/>
-                              </w:rPr>
-                              <w:t>% filter control coefficient</w:t>
-                            </w:r>
-                          </w:p>
-                          <w:p>
-                            <w:pPr>
-                              <w:autoSpaceDE w:val="0"/>
-                              <w:autoSpaceDN w:val="0"/>
-                              <w:adjustRightInd w:val="0"/>
-                              <w:spacing w:after="0" w:line="240" w:lineRule="auto"/>
-                              <w:rPr>
-                                <w:rFonts w:ascii="Courier New" w:hAnsi="Courier New" w:cs="Courier New"/>
-                                <w:sz w:val="24"/>
-                                <w:szCs w:val="24"/>
-                              </w:rPr>
-                            </w:pPr>
-                            <w:proofErr w:type="gramStart"/>
-                            <w:r>
-                              <w:rPr>
-                                <w:rFonts w:ascii="Courier New" w:hAnsi="Courier New" w:cs="Courier New"/>
-                                <w:color w:val="000000"/>
-                                <w:sz w:val="20"/>
-                                <w:szCs w:val="20"/>
-                              </w:rPr>
-                              <w:t>alpha</w:t>
-                            </w:r>
-                            <w:proofErr w:type="gramEnd"/>
-                            <w:r>
-                              <w:rPr>
-                                <w:rFonts w:ascii="Courier New" w:hAnsi="Courier New" w:cs="Courier New"/>
-                                <w:color w:val="000000"/>
-                                <w:sz w:val="20"/>
-                                <w:szCs w:val="20"/>
-                              </w:rPr>
-                              <w:t xml:space="preserve"> = 0.5;</w:t>
-                            </w:r>
-                          </w:p>
-                          <w:p>
-                            <w:pPr>
-                              <w:autoSpaceDE w:val="0"/>
-                              <w:autoSpaceDN w:val="0"/>
-                              <w:adjustRightInd w:val="0"/>
-                              <w:spacing w:after="0" w:line="240" w:lineRule="auto"/>
-                              <w:rPr>
-                                <w:rFonts w:ascii="Courier New" w:hAnsi="Courier New" w:cs="Courier New"/>
-                                <w:sz w:val="24"/>
-                                <w:szCs w:val="24"/>
-                              </w:rPr>
-                            </w:pPr>
-                            <w:proofErr w:type="gramStart"/>
-                            <w:r>
-                              <w:rPr>
-                                <w:rFonts w:ascii="Courier New" w:hAnsi="Courier New" w:cs="Courier New"/>
-                                <w:color w:val="000000"/>
-                                <w:sz w:val="20"/>
-                                <w:szCs w:val="20"/>
-                              </w:rPr>
-                              <w:t>beta</w:t>
-                            </w:r>
-                            <w:proofErr w:type="gramEnd"/>
-                            <w:r>
-                              <w:rPr>
-                                <w:rFonts w:ascii="Courier New" w:hAnsi="Courier New" w:cs="Courier New"/>
-                                <w:color w:val="000000"/>
-                                <w:sz w:val="20"/>
-                                <w:szCs w:val="20"/>
-                              </w:rPr>
-                              <w:t xml:space="preserve"> = 0.9;</w:t>
-                            </w:r>
-                          </w:p>
-                          <w:p>
-                            <w:pPr>
-                              <w:autoSpaceDE w:val="0"/>
-                              <w:autoSpaceDN w:val="0"/>
-                              <w:adjustRightInd w:val="0"/>
-                              <w:spacing w:after="0" w:line="240" w:lineRule="auto"/>
-                              <w:rPr>
-                                <w:rFonts w:ascii="Courier New" w:hAnsi="Courier New" w:cs="Courier New"/>
-                                <w:sz w:val="24"/>
-                                <w:szCs w:val="24"/>
-                              </w:rPr>
-                            </w:pPr>
-                            <w:proofErr w:type="gramStart"/>
-                            <w:r>
-                              <w:rPr>
-                                <w:rFonts w:ascii="Courier New" w:hAnsi="Courier New" w:cs="Courier New"/>
-                                <w:color w:val="000000"/>
-                                <w:sz w:val="20"/>
-                                <w:szCs w:val="20"/>
-                              </w:rPr>
-                              <w:t>gamma</w:t>
-                            </w:r>
-                            <w:proofErr w:type="gramEnd"/>
-                            <w:r>
-                              <w:rPr>
-                                <w:rFonts w:ascii="Courier New" w:hAnsi="Courier New" w:cs="Courier New"/>
-                                <w:color w:val="000000"/>
-                                <w:sz w:val="20"/>
-                                <w:szCs w:val="20"/>
-                              </w:rPr>
-                              <w:t xml:space="preserve"> = 0.9;</w:t>
-                            </w:r>
-                          </w:p>
-                          <w:p>
-                            <w:pPr>
-                              <w:autoSpaceDE w:val="0"/>
-                              <w:autoSpaceDN w:val="0"/>
-                              <w:adjustRightInd w:val="0"/>
-                              <w:spacing w:after="0" w:line="240" w:lineRule="auto"/>
-                              <w:rPr>
-                                <w:rFonts w:ascii="Courier New" w:hAnsi="Courier New" w:cs="Courier New"/>
-                                <w:sz w:val="24"/>
-                                <w:szCs w:val="24"/>
-                              </w:rPr>
-                            </w:pPr>
-                          </w:p>
-                          <w:p/>
-                        </w:txbxContent>
-                      </wps:txbx>
-                      <wps:bodyPr rot="0" spcFirstLastPara="0" vertOverflow="overflow" horzOverflow="overflow" vert="horz" wrap="square" lIns="91440" tIns="45720" rIns="91440" bIns="45720" numCol="1" spcCol="0" rtlCol="0" fromWordArt="0" anchor="ctr" anchorCtr="0" forceAA="0" compatLnSpc="1">
-                        <a:prstTxWarp prst="textNoShape">
-                          <a:avLst/>
-                        </a:prstTxWarp>
-                        <a:noAutofit/>
-                      </wps:bodyPr>
-                    </wps:wsp>
-                  </a:graphicData>
-                </a:graphic>
-                <wp14:sizeRelH relativeFrom="margin">
-                  <wp14:pctWidth>0</wp14:pctWidth>
-                </wp14:sizeRelH>
-                <wp14:sizeRelV relativeFrom="margin">
-                  <wp14:pctHeight>0</wp14:pctHeight>
-                </wp14:sizeRelV>
-              </wp:anchor>
-            </w:drawing>
-          </mc:Choice>
-          <mc:Fallback>
-            <w:pict>
-              <v:rect w14:anchorId="71F49C78" id="Rectangle 5" o:spid="_x0000_s1029" style="position:absolute;margin-left:0;margin-top:.45pt;width:456pt;height:168.55pt;z-index:251665408;visibility:visible;mso-wrap-style:square;mso-width-percent:0;mso-height-percent:0;mso-wrap-distance-left:9pt;mso-wrap-distance-top:0;mso-wrap-distance-right:9pt;mso-wrap-distance-bottom:0;mso-position-horizontal:left;mso-position-horizontal-relative:margin;mso-position-vertical:absolute;mso-position-vertical-relative:text;mso-width-percent:0;mso-height-percent:0;mso-width-relative:margin;mso-height-relative:margin;v-text-anchor:middle" o:gfxdata="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" fillcolor="white [3212]" strokecolor="black [3213]">
-                <v:textbox>
-                  <w:txbxContent>
-                    <w:p>
-                      <w:pPr>
-                        <w:autoSpaceDE w:val="0"/>
-                        <w:autoSpaceDN w:val="0"/>
-                        <w:adjustRightInd w:val="0"/>
-                        <w:spacing w:after="0" w:line="240" w:lineRule="auto"/>
-                        <w:rPr>
-                          <w:rFonts w:ascii="Courier New" w:hAnsi="Courier New" w:cs="Courier New"/>
-                          <w:sz w:val="24"/>
-                          <w:szCs w:val="24"/>
-                        </w:rPr>
-                      </w:pPr>
-                      <w:r>
-                        <w:rPr>
-                          <w:rFonts w:ascii="Courier New" w:hAnsi="Courier New" w:cs="Courier New"/>
-                          <w:color w:val="228B22"/>
-                          <w:sz w:val="20"/>
-                          <w:szCs w:val="20"/>
-                        </w:rPr>
-                        <w:t>% Set threshold to ignore small noise in acceleration</w:t>
-                      </w:r>
-                      <w:r>
-                        <w:rPr>
-                          <w:rFonts w:ascii="Courier New" w:hAnsi="Courier New" w:cs="Courier New"/>
-                          <w:color w:val="228B22"/>
-                          <w:sz w:val="20"/>
-                          <w:szCs w:val="20"/>
-                        </w:rPr>
-                        <w:t xml:space="preserve"> and velocity</w:t>
-                      </w:r>
-                    </w:p>
-                    <w:p>
-                      <w:pPr>
-                        <w:autoSpaceDE w:val="0"/>
-                        <w:autoSpaceDN w:val="0"/>
-                        <w:adjustRightInd w:val="0"/>
-                        <w:spacing w:after="0" w:line="240" w:lineRule="auto"/>
-                        <w:rPr>
-                          <w:rFonts w:ascii="Courier New" w:hAnsi="Courier New" w:cs="Courier New"/>
-                          <w:sz w:val="24"/>
-                          <w:szCs w:val="24"/>
-                        </w:rPr>
-                      </w:pPr>
-                      <w:proofErr w:type="spellStart"/>
-                      <w:r>
-                        <w:rPr>
-                          <w:rFonts w:ascii="Courier New" w:hAnsi="Courier New" w:cs="Courier New"/>
-                          <w:color w:val="000000"/>
-                          <w:sz w:val="20"/>
-                          <w:szCs w:val="20"/>
-                        </w:rPr>
-                        <w:t>acc_threshold</w:t>
-                      </w:r>
-                      <w:proofErr w:type="spellEnd"/>
-                      <w:r>
-                        <w:rPr>
-                          <w:rFonts w:ascii="Courier New" w:hAnsi="Courier New" w:cs="Courier New"/>
-                          <w:color w:val="000000"/>
-                          <w:sz w:val="20"/>
-                          <w:szCs w:val="20"/>
-                        </w:rPr>
-                        <w:t xml:space="preserve"> = 0.5</w:t>
-                      </w:r>
-                    </w:p>
-                    <w:p>
-                      <w:pPr>
-                        <w:autoSpaceDE w:val="0"/>
-                        <w:autoSpaceDN w:val="0"/>
-                        <w:adjustRightInd w:val="0"/>
-                        <w:spacing w:after="0" w:line="240" w:lineRule="auto"/>
-                        <w:rPr>
-                          <w:rFonts w:ascii="Courier New" w:hAnsi="Courier New" w:cs="Courier New"/>
-                          <w:sz w:val="24"/>
-                          <w:szCs w:val="24"/>
-                        </w:rPr>
-                      </w:pPr>
-                      <w:proofErr w:type="spellStart"/>
-                      <w:r>
-                        <w:rPr>
-                          <w:rFonts w:ascii="Courier New" w:hAnsi="Courier New" w:cs="Courier New"/>
-                          <w:color w:val="000000"/>
-                          <w:sz w:val="20"/>
-                          <w:szCs w:val="20"/>
-                        </w:rPr>
-                        <w:t>vel_threshold</w:t>
-                      </w:r>
-                      <w:proofErr w:type="spellEnd"/>
-                      <w:r>
-                        <w:rPr>
-                          <w:rFonts w:ascii="Courier New" w:hAnsi="Courier New" w:cs="Courier New"/>
-                          <w:color w:val="000000"/>
-                          <w:sz w:val="20"/>
-                          <w:szCs w:val="20"/>
-                        </w:rPr>
-                        <w:t xml:space="preserve"> = 0.3;</w:t>
-                      </w:r>
-                    </w:p>
-                    <w:p>
-                      <w:pPr>
-                        <w:autoSpaceDE w:val="0"/>
-                        <w:autoSpaceDN w:val="0"/>
-                        <w:adjustRightInd w:val="0"/>
-                        <w:spacing w:after="0" w:line="240" w:lineRule="auto"/>
-                        <w:rPr>
-                          <w:rFonts w:ascii="Courier New" w:hAnsi="Courier New" w:cs="Courier New"/>
-                          <w:sz w:val="24"/>
-                          <w:szCs w:val="24"/>
-                        </w:rPr>
-                      </w:pPr>
-                      <w:r>
-                        <w:rPr>
-                          <w:rFonts w:ascii="Courier New" w:hAnsi="Courier New" w:cs="Courier New"/>
-                          <w:color w:val="000000"/>
-                          <w:sz w:val="20"/>
-                          <w:szCs w:val="20"/>
-                        </w:rPr>
-                        <w:t xml:space="preserve"> </w:t>
-                      </w:r>
-                    </w:p>
-                    <w:p>
-                      <w:pPr>
-                        <w:autoSpaceDE w:val="0"/>
-                        <w:autoSpaceDN w:val="0"/>
-                        <w:adjustRightInd w:val="0"/>
-                        <w:spacing w:after="0" w:line="240" w:lineRule="auto"/>
-                        <w:rPr>
-                          <w:rFonts w:ascii="Courier New" w:hAnsi="Courier New" w:cs="Courier New"/>
-                          <w:sz w:val="24"/>
-                          <w:szCs w:val="24"/>
-                        </w:rPr>
-                      </w:pPr>
-                      <w:r>
-                        <w:rPr>
-                          <w:rFonts w:ascii="Courier New" w:hAnsi="Courier New" w:cs="Courier New"/>
-                          <w:color w:val="228B22"/>
-                          <w:sz w:val="20"/>
-                          <w:szCs w:val="20"/>
-                        </w:rPr>
-                        <w:t>% filter</w:t>
-                      </w:r>
-                    </w:p>
-                    <w:p>
-                      <w:pPr>
-                        <w:autoSpaceDE w:val="0"/>
-                        <w:autoSpaceDN w:val="0"/>
-                        <w:adjustRightInd w:val="0"/>
-                        <w:spacing w:after="0" w:line="240" w:lineRule="auto"/>
-                        <w:rPr>
-                          <w:rFonts w:ascii="Courier New" w:hAnsi="Courier New" w:cs="Courier New"/>
-                          <w:sz w:val="24"/>
-                          <w:szCs w:val="24"/>
-                        </w:rPr>
-                      </w:pPr>
-                      <w:proofErr w:type="spellStart"/>
-                      <w:proofErr w:type="gramStart"/>
-                      <w:r>
-                        <w:rPr>
-                          <w:rFonts w:ascii="Courier New" w:hAnsi="Courier New" w:cs="Courier New"/>
-                          <w:color w:val="000000"/>
-                          <w:sz w:val="20"/>
-                          <w:szCs w:val="20"/>
-                        </w:rPr>
-                        <w:t>gxFilt</w:t>
-                      </w:r>
-                      <w:proofErr w:type="spellEnd"/>
-                      <w:proofErr w:type="gramEnd"/>
-                      <w:r>
-                        <w:rPr>
-                          <w:rFonts w:ascii="Courier New" w:hAnsi="Courier New" w:cs="Courier New"/>
-                          <w:color w:val="000000"/>
-                          <w:sz w:val="20"/>
-                          <w:szCs w:val="20"/>
-                        </w:rPr>
-                        <w:t xml:space="preserve"> = 0;</w:t>
-                      </w:r>
-                    </w:p>
-                    <w:p>
-                      <w:pPr>
-                        <w:autoSpaceDE w:val="0"/>
-                        <w:autoSpaceDN w:val="0"/>
-                        <w:adjustRightInd w:val="0"/>
-                        <w:spacing w:after="0" w:line="240" w:lineRule="auto"/>
-                        <w:rPr>
-                          <w:rFonts w:ascii="Courier New" w:hAnsi="Courier New" w:cs="Courier New"/>
-                          <w:sz w:val="24"/>
-                          <w:szCs w:val="24"/>
-                        </w:rPr>
-                      </w:pPr>
-                      <w:proofErr w:type="spellStart"/>
-                      <w:proofErr w:type="gramStart"/>
-                      <w:r>
-                        <w:rPr>
-                          <w:rFonts w:ascii="Courier New" w:hAnsi="Courier New" w:cs="Courier New"/>
-                          <w:color w:val="000000"/>
-                          <w:sz w:val="20"/>
-                          <w:szCs w:val="20"/>
-                        </w:rPr>
-                        <w:t>accFilt</w:t>
-                      </w:r>
-                      <w:proofErr w:type="spellEnd"/>
-                      <w:proofErr w:type="gramEnd"/>
-                      <w:r>
-                        <w:rPr>
-                          <w:rFonts w:ascii="Courier New" w:hAnsi="Courier New" w:cs="Courier New"/>
-                          <w:color w:val="000000"/>
-                          <w:sz w:val="20"/>
-                          <w:szCs w:val="20"/>
-                        </w:rPr>
-                        <w:t xml:space="preserve"> =0;</w:t>
-                      </w:r>
-                    </w:p>
-                    <w:p>
-                      <w:pPr>
-                        <w:autoSpaceDE w:val="0"/>
-                        <w:autoSpaceDN w:val="0"/>
-                        <w:adjustRightInd w:val="0"/>
-                        <w:spacing w:after="0" w:line="240" w:lineRule="auto"/>
-                        <w:rPr>
-                          <w:rFonts w:ascii="Courier New" w:hAnsi="Courier New" w:cs="Courier New"/>
-                          <w:sz w:val="24"/>
-                          <w:szCs w:val="24"/>
-                        </w:rPr>
-                      </w:pPr>
-                      <w:proofErr w:type="spellStart"/>
-                      <w:proofErr w:type="gramStart"/>
-                      <w:r>
-                        <w:rPr>
-                          <w:rFonts w:ascii="Courier New" w:hAnsi="Courier New" w:cs="Courier New"/>
-                          <w:color w:val="000000"/>
-                          <w:sz w:val="20"/>
-                          <w:szCs w:val="20"/>
-                        </w:rPr>
-                        <w:t>velFilt</w:t>
-                      </w:r>
-                      <w:proofErr w:type="spellEnd"/>
-                      <w:proofErr w:type="gramEnd"/>
-                      <w:r>
-                        <w:rPr>
-                          <w:rFonts w:ascii="Courier New" w:hAnsi="Courier New" w:cs="Courier New"/>
-                          <w:color w:val="000000"/>
-                          <w:sz w:val="20"/>
-                          <w:szCs w:val="20"/>
-                        </w:rPr>
-                        <w:t xml:space="preserve"> =0;</w:t>
-                      </w:r>
-                    </w:p>
-                    <w:p>
-                      <w:pPr>
-                        <w:autoSpaceDE w:val="0"/>
-                        <w:autoSpaceDN w:val="0"/>
-                        <w:adjustRightInd w:val="0"/>
-                        <w:spacing w:after="0" w:line="240" w:lineRule="auto"/>
-                        <w:rPr>
-                          <w:rFonts w:ascii="Courier New" w:hAnsi="Courier New" w:cs="Courier New"/>
-                          <w:sz w:val="24"/>
-                          <w:szCs w:val="24"/>
-                        </w:rPr>
-                      </w:pPr>
-                      <w:r>
-                        <w:rPr>
-                          <w:rFonts w:ascii="Courier New" w:hAnsi="Courier New" w:cs="Courier New"/>
-                          <w:color w:val="000000"/>
-                          <w:sz w:val="20"/>
-                          <w:szCs w:val="20"/>
-                        </w:rPr>
-                        <w:t xml:space="preserve"> </w:t>
-                      </w:r>
-                    </w:p>
-                    <w:p>
-                      <w:pPr>
-                        <w:autoSpaceDE w:val="0"/>
-                        <w:autoSpaceDN w:val="0"/>
-                        <w:adjustRightInd w:val="0"/>
-                        <w:spacing w:after="0" w:line="240" w:lineRule="auto"/>
-                        <w:rPr>
-                          <w:rFonts w:ascii="Courier New" w:hAnsi="Courier New" w:cs="Courier New"/>
-                          <w:sz w:val="24"/>
-                          <w:szCs w:val="24"/>
-                        </w:rPr>
-                      </w:pPr>
-                      <w:r>
-                        <w:rPr>
-                          <w:rFonts w:ascii="Courier New" w:hAnsi="Courier New" w:cs="Courier New"/>
-                          <w:color w:val="228B22"/>
-                          <w:sz w:val="20"/>
-                          <w:szCs w:val="20"/>
-                        </w:rPr>
-                        <w:t>% filter control coefficient</w:t>
-                      </w:r>
-                    </w:p>
-                    <w:p>
-                      <w:pPr>
-                        <w:autoSpaceDE w:val="0"/>
-                        <w:autoSpaceDN w:val="0"/>
-                        <w:adjustRightInd w:val="0"/>
-                        <w:spacing w:after="0" w:line="240" w:lineRule="auto"/>
-                        <w:rPr>
-                          <w:rFonts w:ascii="Courier New" w:hAnsi="Courier New" w:cs="Courier New"/>
-                          <w:sz w:val="24"/>
-                          <w:szCs w:val="24"/>
-                        </w:rPr>
-                      </w:pPr>
-                      <w:proofErr w:type="gramStart"/>
-                      <w:r>
-                        <w:rPr>
-                          <w:rFonts w:ascii="Courier New" w:hAnsi="Courier New" w:cs="Courier New"/>
-                          <w:color w:val="000000"/>
-                          <w:sz w:val="20"/>
-                          <w:szCs w:val="20"/>
-                        </w:rPr>
-                        <w:t>alpha</w:t>
-                      </w:r>
-                      <w:proofErr w:type="gramEnd"/>
-                      <w:r>
-                        <w:rPr>
-                          <w:rFonts w:ascii="Courier New" w:hAnsi="Courier New" w:cs="Courier New"/>
-                          <w:color w:val="000000"/>
-                          <w:sz w:val="20"/>
-                          <w:szCs w:val="20"/>
-                        </w:rPr>
-                        <w:t xml:space="preserve"> = 0.5;</w:t>
-                      </w:r>
-                    </w:p>
-                    <w:p>
-                      <w:pPr>
-                        <w:autoSpaceDE w:val="0"/>
-                        <w:autoSpaceDN w:val="0"/>
-                        <w:adjustRightInd w:val="0"/>
-                        <w:spacing w:after="0" w:line="240" w:lineRule="auto"/>
-                        <w:rPr>
-                          <w:rFonts w:ascii="Courier New" w:hAnsi="Courier New" w:cs="Courier New"/>
-                          <w:sz w:val="24"/>
-                          <w:szCs w:val="24"/>
-                        </w:rPr>
-                      </w:pPr>
-                      <w:proofErr w:type="gramStart"/>
-                      <w:r>
-                        <w:rPr>
-                          <w:rFonts w:ascii="Courier New" w:hAnsi="Courier New" w:cs="Courier New"/>
-                          <w:color w:val="000000"/>
-                          <w:sz w:val="20"/>
-                          <w:szCs w:val="20"/>
-                        </w:rPr>
-                        <w:t>beta</w:t>
-                      </w:r>
-                      <w:proofErr w:type="gramEnd"/>
-                      <w:r>
-                        <w:rPr>
-                          <w:rFonts w:ascii="Courier New" w:hAnsi="Courier New" w:cs="Courier New"/>
-                          <w:color w:val="000000"/>
-                          <w:sz w:val="20"/>
-                          <w:szCs w:val="20"/>
-                        </w:rPr>
-                        <w:t xml:space="preserve"> = 0.9;</w:t>
-                      </w:r>
-                    </w:p>
-                    <w:p>
-                      <w:pPr>
-                        <w:autoSpaceDE w:val="0"/>
-                        <w:autoSpaceDN w:val="0"/>
-                        <w:adjustRightInd w:val="0"/>
-                        <w:spacing w:after="0" w:line="240" w:lineRule="auto"/>
-                        <w:rPr>
-                          <w:rFonts w:ascii="Courier New" w:hAnsi="Courier New" w:cs="Courier New"/>
-                          <w:sz w:val="24"/>
-                          <w:szCs w:val="24"/>
-                        </w:rPr>
-                      </w:pPr>
-                      <w:proofErr w:type="gramStart"/>
-                      <w:r>
-                        <w:rPr>
-                          <w:rFonts w:ascii="Courier New" w:hAnsi="Courier New" w:cs="Courier New"/>
-                          <w:color w:val="000000"/>
-                          <w:sz w:val="20"/>
-                          <w:szCs w:val="20"/>
-                        </w:rPr>
-                        <w:t>gamma</w:t>
-                      </w:r>
-                      <w:proofErr w:type="gramEnd"/>
-                      <w:r>
-                        <w:rPr>
-                          <w:rFonts w:ascii="Courier New" w:hAnsi="Courier New" w:cs="Courier New"/>
-                          <w:color w:val="000000"/>
-                          <w:sz w:val="20"/>
-                          <w:szCs w:val="20"/>
-                        </w:rPr>
-                        <w:t xml:space="preserve"> = 0.9;</w:t>
-                      </w:r>
-                    </w:p>
-                    <w:p>
-                      <w:pPr>
-                        <w:autoSpaceDE w:val="0"/>
-                        <w:autoSpaceDN w:val="0"/>
-                        <w:adjustRightInd w:val="0"/>
-                        <w:spacing w:after="0" w:line="240" w:lineRule="auto"/>
-                        <w:rPr>
-                          <w:rFonts w:ascii="Courier New" w:hAnsi="Courier New" w:cs="Courier New"/>
-                          <w:sz w:val="24"/>
-                          <w:szCs w:val="24"/>
-                        </w:rPr>
-                      </w:pPr>
-                    </w:p>
-                    <w:p/>
-                  </w:txbxContent>
-                </v:textbox>
-                <w10:wrap anchorx="margin"/>
-              </v:rect>
-            </w:pict>
-          </mc:Fallback>
-        </mc:AlternateContent>
-      </w:r>
-    </w:p>
-    <w:p/>
-    <w:p/>
-    <w:p/>
-    <w:p/>
-    <w:p>
-      <w:pPr>
-        <w:tabs>
-          <w:tab w:val="left" w:pos="5748"/>
-        </w:tabs>
-      </w:pPr>
-      <w:r>
-        <w:tab/>
-      </w:r>
-    </w:p>
-    <w:p/>
-    <w:p/>
-    <w:p>
-      <w:r>
-        <w:rPr>
-          <w:rFonts w:ascii="Courier New" w:hAnsi="Courier New" w:cs="Courier New"/>
-          <w:noProof/>
-          <w:sz w:val="24"/>
-          <w:szCs w:val="24"/>
-          <w:lang w:eastAsia="en-GB"/>
-        </w:rPr>
-        <mc:AlternateContent>
-          <mc:Choice Requires="wps">
-            <w:drawing>
-              <wp:anchor distT="0" distB="0" distL="114300" distR="114300" simplePos="0" relativeHeight="251667456" behindDoc="0" locked="0" layoutInCell="1" allowOverlap="1" wp14:anchorId="417B7F36" wp14:editId="39CC18CE">
-                <wp:simplePos x="0" y="0"/>
-                <wp:positionH relativeFrom="margin">
-                  <wp:align>left</wp:align>
-                </wp:positionH>
-                <wp:positionV relativeFrom="paragraph">
-                  <wp:posOffset>285115</wp:posOffset>
+                  <wp:posOffset>88842</wp:posOffset>
                 </wp:positionV>
                 <wp:extent cx="5791200" cy="2008909"/>
                 <wp:effectExtent l="0" t="0" r="19050" b="10795"/>
@@ -2907,7 +2110,7 @@
           </mc:Choice>
           <mc:Fallback>
             <w:pict>
-              <v:rect w14:anchorId="417B7F36" id="Rectangle 6" o:spid="_x0000_s1030" style="position:absolute;margin-left:0;margin-top:22.45pt;width:456pt;height:158.2pt;z-index:251667456;visibility:visible;mso-wrap-style:square;mso-width-percent:0;mso-height-percent:0;mso-wrap-distance-left:9pt;mso-wrap-distance-top:0;mso-wrap-distance-right:9pt;mso-wrap-distance-bottom:0;mso-position-horizontal:left;mso-position-horizontal-relative:margin;mso-position-vertical:absolute;mso-position-vertical-relative:text;mso-width-percent:0;mso-height-percent:0;mso-width-relative:margin;mso-height-relative:margin;v-text-anchor:middle" o:gfxdata="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" fillcolor="white [3212]" strokecolor="black [3213]">
+              <v:rect w14:anchorId="37D136A9" id="Rectangle 6" o:spid="_x0000_s1029" style="position:absolute;margin-left:0;margin-top:7pt;width:456pt;height:158.2pt;z-index:251667456;visibility:visible;mso-wrap-style:square;mso-width-percent:0;mso-height-percent:0;mso-wrap-distance-left:9pt;mso-wrap-distance-top:0;mso-wrap-distance-right:9pt;mso-wrap-distance-bottom:0;mso-position-horizontal:left;mso-position-horizontal-relative:margin;mso-position-vertical:absolute;mso-position-vertical-relative:text;mso-width-percent:0;mso-height-percent:0;mso-width-relative:margin;mso-height-relative:margin;v-text-anchor:middle" o:gfxdata="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" fillcolor="white [3212]" strokecolor="black [3213]">
                 <v:textbox>
                   <w:txbxContent>
                     <w:p>
@@ -3312,9 +2515,6 @@
           </mc:Fallback>
         </mc:AlternateContent>
       </w:r>
-      <w:r>
-        <w:t>Now, we will initialise the variables to perform our calculation.</w:t>
-      </w:r>
     </w:p>
     <w:p/>
     <w:p/>
@@ -3323,43 +2523,6 @@
     <w:p/>
     <w:p/>
     <w:p/>
-    <w:p>
-      <w:r>
-        <w:lastRenderedPageBreak/>
-        <w:t xml:space="preserve">We need a way to initialise our accelerometer reading so that it can be used as a reference point to measure the changes in the reading to give us the acceleration. Before we can initialise this reference point, we want to make sure that you get the </w:t>
-      </w:r>
-      <w:proofErr w:type="spellStart"/>
-      <w:r>
-        <w:t>Engduino</w:t>
-      </w:r>
-      <w:proofErr w:type="spellEnd"/>
-      <w:r>
-        <w:t xml:space="preserve"> into</w:t>
-      </w:r>
-      <w:r>
-        <w:t xml:space="preserve"> the</w:t>
-      </w:r>
-      <w:r>
-        <w:t xml:space="preserve"> position of where you want to start your measurement. </w:t>
-      </w:r>
-      <w:r>
-        <w:t xml:space="preserve">As such, we use the push button on the </w:t>
-      </w:r>
-      <w:proofErr w:type="spellStart"/>
-      <w:r>
-        <w:t>Engduino</w:t>
-      </w:r>
-      <w:proofErr w:type="spellEnd"/>
-      <w:r>
-        <w:t xml:space="preserve"> as an input which when pressed for the first time will start the measurement</w:t>
-      </w:r>
-      <w:r>
-        <w:t xml:space="preserve"> and pressed the second time to end the measurement</w:t>
-      </w:r>
-      <w:r>
-        <w:t>.</w:t>
-      </w:r>
-    </w:p>
     <w:p>
       <w:r>
         <w:rPr>
@@ -3372,13 +2535,13 @@
         <mc:AlternateContent>
           <mc:Choice Requires="wps">
             <w:drawing>
-              <wp:anchor distT="0" distB="0" distL="114300" distR="114300" simplePos="0" relativeHeight="251669504" behindDoc="0" locked="0" layoutInCell="1" allowOverlap="1" wp14:anchorId="2D2A1905" wp14:editId="430EB21A">
+              <wp:anchor distT="0" distB="0" distL="114300" distR="114300" simplePos="0" relativeHeight="251669504" behindDoc="0" locked="0" layoutInCell="1" allowOverlap="1" wp14:anchorId="282DB19E" wp14:editId="7C03C94C">
                 <wp:simplePos x="0" y="0"/>
                 <wp:positionH relativeFrom="margin">
                   <wp:align>left</wp:align>
                 </wp:positionH>
                 <wp:positionV relativeFrom="paragraph">
-                  <wp:posOffset>2021</wp:posOffset>
+                  <wp:posOffset>1131570</wp:posOffset>
                 </wp:positionV>
                 <wp:extent cx="5791200" cy="713509"/>
                 <wp:effectExtent l="0" t="0" r="19050" b="10795"/>
@@ -3610,7 +2773,7 @@
           </mc:Choice>
           <mc:Fallback>
             <w:pict>
-              <v:rect w14:anchorId="2D2A1905" id="Rectangle 7" o:spid="_x0000_s1031" style="position:absolute;margin-left:0;margin-top:.15pt;width:456pt;height:56.2pt;z-index:251669504;visibility:visible;mso-wrap-style:square;mso-width-percent:0;mso-height-percent:0;mso-wrap-distance-left:9pt;mso-wrap-distance-top:0;mso-wrap-distance-right:9pt;mso-wrap-distance-bottom:0;mso-position-horizontal:left;mso-position-horizontal-relative:margin;mso-position-vertical:absolute;mso-position-vertical-relative:text;mso-width-percent:0;mso-height-percent:0;mso-width-relative:margin;mso-height-relative:margin;v-text-anchor:middle" o:gfxdata="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" fillcolor="white [3212]" strokecolor="black [3213]">
+              <v:rect w14:anchorId="282DB19E" id="Rectangle 7" o:spid="_x0000_s1030" style="position:absolute;margin-left:0;margin-top:89.1pt;width:456pt;height:56.2pt;z-index:251669504;visibility:visible;mso-wrap-style:square;mso-width-percent:0;mso-height-percent:0;mso-wrap-distance-left:9pt;mso-wrap-distance-top:0;mso-wrap-distance-right:9pt;mso-wrap-distance-bottom:0;mso-position-horizontal:left;mso-position-horizontal-relative:margin;mso-position-vertical:absolute;mso-position-vertical-relative:text;mso-width-percent:0;mso-height-percent:0;mso-width-relative:margin;mso-height-relative:margin;v-text-anchor:middle" o:gfxdata="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" fillcolor="white [3212]" strokecolor="black [3213]">
                 <v:textbox>
                   <w:txbxContent>
                     <w:p>
@@ -3785,12 +2948,53 @@
           </mc:Fallback>
         </mc:AlternateContent>
       </w:r>
+      <w:r>
+        <w:t xml:space="preserve">We need a way to initialise our accelerometer reading so that it can be used as a reference point to measure the changes in the </w:t>
+      </w:r>
+      <w:r>
+        <w:t xml:space="preserve">accelerometer </w:t>
+      </w:r>
+      <w:r>
+        <w:t xml:space="preserve">reading to give us the acceleration. Before we can initialise this reference point, we want to make sure that you get the </w:t>
+      </w:r>
+      <w:proofErr w:type="spellStart"/>
+      <w:r>
+        <w:t>Engduino</w:t>
+      </w:r>
+      <w:proofErr w:type="spellEnd"/>
+      <w:r>
+        <w:t xml:space="preserve"> into</w:t>
+      </w:r>
+      <w:r>
+        <w:t xml:space="preserve"> the</w:t>
+      </w:r>
+      <w:r>
+        <w:t xml:space="preserve"> position of where you want to start your measurement. </w:t>
+      </w:r>
+      <w:r>
+        <w:t xml:space="preserve">As such, we use the push button on the </w:t>
+      </w:r>
+      <w:proofErr w:type="spellStart"/>
+      <w:r>
+        <w:t>Engduino</w:t>
+      </w:r>
+      <w:proofErr w:type="spellEnd"/>
+      <w:r>
+        <w:t xml:space="preserve"> as an input which when pressed for the first time will start the measurement</w:t>
+      </w:r>
+      <w:r>
+        <w:t xml:space="preserve"> and pressed the second time to end the measurement</w:t>
+      </w:r>
+      <w:r>
+        <w:t>.</w:t>
+      </w:r>
     </w:p>
     <w:p/>
     <w:p/>
+    <w:p/>
     <w:p>
       <w:r>
-        <w:t>We simply create a while-loop that wait for the push button to be pressed. A while loop will keep repeating the code in the body whi</w:t>
+        <w:t>We create a while-loop that wait for the push button to be pressed. A while loop will keep repeating the code in the body whi</w:t>
       </w:r>
       <w:r>
         <w:t>ch in this case, it</w:t>
@@ -3811,7 +3015,25 @@
         <w:t>0.1s and does nothing. The reason for the</w:t>
       </w:r>
       <w:r>
-        <w:t xml:space="preserve"> delay is to ensure that the program do not register two click when the button is pressed. So now we can initialise our accelerometer starting position. </w:t>
+        <w:t xml:space="preserve"> delay is to ensure that the p</w:t>
+      </w:r>
+      <w:r>
+        <w:t>rogram do not register more than one time</w:t>
+      </w:r>
+      <w:r>
+        <w:t xml:space="preserve"> when the button is pressed. </w:t>
+      </w:r>
+      <w:r>
+        <w:t>Now,</w:t>
+      </w:r>
+      <w:r>
+        <w:t xml:space="preserve"> we can initialise our accelerometer starting </w:t>
+      </w:r>
+      <w:r>
+        <w:t>values</w:t>
+      </w:r>
+      <w:r>
+        <w:t xml:space="preserve">. </w:t>
       </w:r>
     </w:p>
     <w:p>
@@ -5944,7 +5166,31 @@
         <w:rPr>
           <w:rFonts w:eastAsiaTheme="minorEastAsia"/>
         </w:rPr>
-        <w:t>After we calculated the acceleration, we apply the filter again. The if statement ignore the small acceleration value due to noise and make it into 0 to avoid the small noise being summed up to significant noise.</w:t>
+        <w:t>After we</w:t>
+      </w:r>
+      <w:r>
+        <w:rPr>
+          <w:rFonts w:eastAsiaTheme="minorEastAsia"/>
+        </w:rPr>
+        <w:t xml:space="preserve"> have</w:t>
+      </w:r>
+      <w:r>
+        <w:rPr>
+          <w:rFonts w:eastAsiaTheme="minorEastAsia"/>
+        </w:rPr>
+        <w:t xml:space="preserve"> calculated the acceleration, we apply the filter again. The if statement ignore the small acceleration value due to noise and make it into 0 to avoid </w:t>
+      </w:r>
+      <w:r>
+        <w:rPr>
+          <w:rFonts w:eastAsiaTheme="minorEastAsia"/>
+        </w:rPr>
+        <w:t>the small noise being summed up</w:t>
+      </w:r>
+      <w:r>
+        <w:rPr>
+          <w:rFonts w:eastAsiaTheme="minorEastAsia"/>
+        </w:rPr>
+        <w:t>.</w:t>
       </w:r>
     </w:p>
     <w:p>
@@ -6618,8 +5864,25 @@
         <w:rPr>
           <w:rFonts w:eastAsiaTheme="minorEastAsia"/>
         </w:rPr>
-        <w:lastRenderedPageBreak/>
-        <w:t>Here, we will apply the integration to the acceleration to get the velocity, apply the filter then integrate the velocity into displacement. The “</w:t>
+        <w:t xml:space="preserve">We </w:t>
+      </w:r>
+      <w:r>
+        <w:rPr>
+          <w:rFonts w:eastAsiaTheme="minorEastAsia"/>
+        </w:rPr>
+        <w:t>apply the integration to the acceleration to get the velocity, apply the filter</w:t>
+      </w:r>
+      <w:r>
+        <w:rPr>
+          <w:rFonts w:eastAsiaTheme="minorEastAsia"/>
+        </w:rPr>
+        <w:t xml:space="preserve"> to improve the result,</w:t>
+      </w:r>
+      <w:r>
+        <w:rPr>
+          <w:rFonts w:eastAsiaTheme="minorEastAsia"/>
+        </w:rPr>
+        <w:t xml:space="preserve"> then integrate the velocity into displacement. The “</w:t>
       </w:r>
       <w:proofErr w:type="spellStart"/>
       <w:r>
@@ -6691,7 +5954,13 @@
         <w:rPr>
           <w:rFonts w:eastAsiaTheme="minorEastAsia"/>
         </w:rPr>
-        <w:t>starting value and final value for our integration.</w:t>
+        <w:t xml:space="preserve">the initial </w:t>
+      </w:r>
+      <w:r>
+        <w:rPr>
+          <w:rFonts w:eastAsiaTheme="minorEastAsia"/>
+        </w:rPr>
+        <w:t>and final value for our integration.</w:t>
       </w:r>
       <w:r>
         <w:rPr>
@@ -6699,6 +5968,34 @@
         </w:rPr>
         <w:t xml:space="preserve"> </w:t>
       </w:r>
+    </w:p>
+    <w:p>
+      <w:pPr>
+        <w:rPr>
+          <w:rFonts w:eastAsiaTheme="minorEastAsia"/>
+        </w:rPr>
+      </w:pPr>
+    </w:p>
+    <w:p>
+      <w:pPr>
+        <w:rPr>
+          <w:rFonts w:eastAsiaTheme="minorEastAsia"/>
+        </w:rPr>
+      </w:pPr>
+    </w:p>
+    <w:p>
+      <w:pPr>
+        <w:rPr>
+          <w:rFonts w:eastAsiaTheme="minorEastAsia"/>
+        </w:rPr>
+      </w:pPr>
+    </w:p>
+    <w:p>
+      <w:pPr>
+        <w:rPr>
+          <w:rFonts w:eastAsiaTheme="minorEastAsia"/>
+        </w:rPr>
+      </w:pPr>
     </w:p>
     <w:p>
       <w:pPr>
@@ -6717,13 +6014,13 @@
         <mc:AlternateContent>
           <mc:Choice Requires="wps">
             <w:drawing>
-              <wp:anchor distT="0" distB="0" distL="114300" distR="114300" simplePos="0" relativeHeight="251679744" behindDoc="0" locked="0" layoutInCell="1" allowOverlap="1" wp14:anchorId="28473185" wp14:editId="4E4378D5">
+              <wp:anchor distT="0" distB="0" distL="114300" distR="114300" simplePos="0" relativeHeight="251679744" behindDoc="0" locked="0" layoutInCell="1" allowOverlap="1" wp14:anchorId="3A4B751F" wp14:editId="7BD90558">
                 <wp:simplePos x="0" y="0"/>
                 <wp:positionH relativeFrom="margin">
                   <wp:align>left</wp:align>
                 </wp:positionH>
                 <wp:positionV relativeFrom="paragraph">
-                  <wp:posOffset>50858</wp:posOffset>
+                  <wp:posOffset>-540558</wp:posOffset>
                 </wp:positionV>
                 <wp:extent cx="5791200" cy="2743200"/>
                 <wp:effectExtent l="0" t="0" r="19050" b="19050"/>
@@ -7565,7 +6862,7 @@
           </mc:Choice>
           <mc:Fallback>
             <w:pict>
-              <v:rect w14:anchorId="28473185" id="Rectangle 12" o:spid="_x0000_s1036" style="position:absolute;margin-left:0;margin-top:4pt;width:456pt;height:3in;z-index:251679744;visibility:visible;mso-wrap-style:square;mso-width-percent:0;mso-height-percent:0;mso-wrap-distance-left:9pt;mso-wrap-distance-top:0;mso-wrap-distance-right:9pt;mso-wrap-distance-bottom:0;mso-position-horizontal:left;mso-position-horizontal-relative:margin;mso-position-vertical:absolute;mso-position-vertical-relative:text;mso-width-percent:0;mso-height-percent:0;mso-width-relative:margin;mso-height-relative:margin;v-text-anchor:middle" o:gfxdata="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" fillcolor="white [3212]" strokecolor="black [3213]">
+              <v:rect w14:anchorId="3A4B751F" id="Rectangle 12" o:spid="_x0000_s1035" style="position:absolute;margin-left:0;margin-top:-42.55pt;width:456pt;height:3in;z-index:251679744;visibility:visible;mso-wrap-style:square;mso-width-percent:0;mso-height-percent:0;mso-wrap-distance-left:9pt;mso-wrap-distance-top:0;mso-wrap-distance-right:9pt;mso-wrap-distance-bottom:0;mso-position-horizontal:left;mso-position-horizontal-relative:margin;mso-position-vertical:absolute;mso-position-vertical-relative:text;mso-width-percent:0;mso-height-percent:0;mso-width-relative:margin;mso-height-relative:margin;v-text-anchor:middle" o:gfxdata="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" fillcolor="white [3212]" strokecolor="black [3213]">
                 <v:textbox>
                   <w:txbxContent>
                     <w:p>
@@ -8402,26 +7699,12 @@
     </w:p>
     <w:p>
       <w:pPr>
-        <w:rPr>
-          <w:rFonts w:eastAsiaTheme="minorEastAsia"/>
-        </w:rPr>
-      </w:pPr>
-    </w:p>
-    <w:p>
-      <w:pPr>
-        <w:rPr>
-          <w:rFonts w:eastAsiaTheme="minorEastAsia"/>
-        </w:rPr>
-      </w:pPr>
-    </w:p>
-    <w:p>
-      <w:pPr>
         <w:tabs>
           <w:tab w:val="left" w:pos="5748"/>
         </w:tabs>
       </w:pPr>
       <w:r>
-        <w:t>We now set a delay in the loop to set the frequency of the running program.</w:t>
+        <w:t>We set a delay in the loop to set the frequency of the running program.</w:t>
       </w:r>
     </w:p>
     <w:p>
@@ -8776,7 +8059,13 @@
         </mc:AlternateContent>
       </w:r>
       <w:r>
-        <w:t xml:space="preserve">That is all we need in the main while loop. </w:t>
+        <w:t>That is all we need in the main while loop.</w:t>
+      </w:r>
+      <w:r>
+        <w:t xml:space="preserve"> We close the while loop with an “end”.</w:t>
+      </w:r>
+      <w:r>
+        <w:t xml:space="preserve"> </w:t>
       </w:r>
     </w:p>
     <w:p>
@@ -8796,7 +8085,13 @@
         <w:rPr>
           <w:rFonts w:eastAsiaTheme="minorEastAsia"/>
         </w:rPr>
-        <w:t xml:space="preserve">That completes our program. You may connect the </w:t>
+        <w:t>This</w:t>
+      </w:r>
+      <w:r>
+        <w:rPr>
+          <w:rFonts w:eastAsiaTheme="minorEastAsia"/>
+        </w:rPr>
+        <w:t xml:space="preserve"> completes our program. You may connect the </w:t>
       </w:r>
       <w:proofErr w:type="spellStart"/>
       <w:r>
@@ -8837,20 +8132,68 @@
         <w:rPr>
           <w:rFonts w:eastAsiaTheme="minorEastAsia"/>
         </w:rPr>
-        <w:t xml:space="preserve"> to the start position of where you want to measure, and press the push button to start measure. Start walking in constant speed until you reached the place you want to stop measure and press the push button at the same time. This should give you an estimated distance travelled. However, if you do press the push button when you stop, you will notice that the distance keep increasing. This is due to the noise in accelerometer keep adding up the value. </w:t>
-      </w:r>
-    </w:p>
-    <w:p>
-      <w:pPr>
+        <w:t xml:space="preserve"> to the start position of where you want to measure, and press the push button to start measure. Start walking in constant speed until you reached th</w:t>
+      </w:r>
+      <w:r>
         <w:rPr>
           <w:rFonts w:eastAsiaTheme="minorEastAsia"/>
         </w:rPr>
-      </w:pPr>
+        <w:t>e place you want to stop measuring</w:t>
+      </w:r>
       <w:r>
         <w:rPr>
           <w:rFonts w:eastAsiaTheme="minorEastAsia"/>
         </w:rPr>
-        <w:t>Using accelerometer is alone is not a good way to measure distance. We will need other sensors such as gyro which will measure the inertial in change of position to compensate the noise created by accelerometer to achieve accuracy. In the real world, we use an encoder to detect speed and velocity rather than accelerometer.</w:t>
+        <w:t xml:space="preserve"> and press the push button at the same time. This should give you an estimated distance travelled. However, if you do </w:t>
+      </w:r>
+      <w:r>
+        <w:rPr>
+          <w:rFonts w:eastAsiaTheme="minorEastAsia"/>
+        </w:rPr>
+        <w:t xml:space="preserve">not </w:t>
+      </w:r>
+      <w:r>
+        <w:rPr>
+          <w:rFonts w:eastAsiaTheme="minorEastAsia"/>
+        </w:rPr>
+        <w:t xml:space="preserve">press the push button when you stop, you will notice that the distance keep increasing. This is due to the noise in accelerometer keep adding up the value. </w:t>
+      </w:r>
+    </w:p>
+    <w:p>
+      <w:pPr>
+        <w:rPr>
+          <w:rFonts w:eastAsiaTheme="minorEastAsia"/>
+        </w:rPr>
+      </w:pPr>
+      <w:r>
+        <w:rPr>
+          <w:rFonts w:eastAsiaTheme="minorEastAsia"/>
+        </w:rPr>
+        <w:t>Using accelerometer alone is not a good way to measure distance. We will need other sensors such as</w:t>
+      </w:r>
+      <w:r>
+        <w:rPr>
+          <w:rFonts w:eastAsiaTheme="minorEastAsia"/>
+        </w:rPr>
+        <w:t xml:space="preserve"> a</w:t>
+      </w:r>
+      <w:r>
+        <w:rPr>
+          <w:rFonts w:eastAsiaTheme="minorEastAsia"/>
+        </w:rPr>
+        <w:t xml:space="preserve"> gyro which will measure the inertial in change of position to compensate the noise created by accelerometer to achieve</w:t>
+      </w:r>
+      <w:r>
+        <w:rPr>
+          <w:rFonts w:eastAsiaTheme="minorEastAsia"/>
+        </w:rPr>
+        <w:t xml:space="preserve"> higher</w:t>
+      </w:r>
+      <w:r>
+        <w:rPr>
+          <w:rFonts w:eastAsiaTheme="minorEastAsia"/>
+        </w:rPr>
+        <w:t xml:space="preserve"> accuracy. In the real world, we use an encoder to detect speed and velocity rather than accelerometer.</w:t>
       </w:r>
     </w:p>
     <w:p>
@@ -8902,7 +8245,15 @@
         <w:rPr>
           <w:rFonts w:eastAsiaTheme="minorEastAsia"/>
         </w:rPr>
-        <w:t>Engduino</w:t>
+        <w:t>E</w:t>
+      </w:r>
+      <w:bookmarkStart w:id="0" w:name="_GoBack"/>
+      <w:bookmarkEnd w:id="0"/>
+      <w:r>
+        <w:rPr>
+          <w:rFonts w:eastAsiaTheme="minorEastAsia"/>
+        </w:rPr>
+        <w:t>ngduino</w:t>
       </w:r>
       <w:proofErr w:type="spellEnd"/>
       <w:r>
@@ -8911,8 +8262,6 @@
         </w:rPr>
         <w:t xml:space="preserve"> to produce a better result.</w:t>
       </w:r>
-      <w:bookmarkStart w:id="0" w:name="_GoBack"/>
-      <w:bookmarkEnd w:id="0"/>
       <w:r>
         <w:rPr>
           <w:rFonts w:eastAsiaTheme="minorEastAsia"/>
@@ -9028,7 +8377,7 @@
                 <w:bCs/>
                 <w:noProof/>
               </w:rPr>
-              <w:t>3</w:t>
+              <w:t>4</w:t>
             </w:r>
             <w:r>
               <w:rPr>

</xml_diff>

<commit_message>
added accelerometer to measure distance and height example, fixed sensor output block in simulink
</commit_message>
<xml_diff>
--- a/Matlab Learning Material/MeasureDistance.docx
+++ b/Matlab Learning Material/MeasureDistance.docx
@@ -8181,7 +8181,21 @@
         <w:rPr>
           <w:rFonts w:eastAsiaTheme="minorEastAsia"/>
         </w:rPr>
-        <w:t xml:space="preserve"> gyro which will measure the inertial in change of position to compensate the noise created by accelerometer to achieve</w:t>
+        <w:t xml:space="preserve"> gyro which will measure the inertial </w:t>
+      </w:r>
+      <w:r>
+        <w:rPr>
+          <w:rFonts w:eastAsiaTheme="minorEastAsia"/>
+        </w:rPr>
+        <w:t>of the accelerometer</w:t>
+      </w:r>
+      <w:bookmarkStart w:id="0" w:name="_GoBack"/>
+      <w:bookmarkEnd w:id="0"/>
+      <w:r>
+        <w:rPr>
+          <w:rFonts w:eastAsiaTheme="minorEastAsia"/>
+        </w:rPr>
+        <w:t xml:space="preserve"> to compensate the noise created by accelerometer to achieve</w:t>
       </w:r>
       <w:r>
         <w:rPr>
@@ -8245,15 +8259,7 @@
         <w:rPr>
           <w:rFonts w:eastAsiaTheme="minorEastAsia"/>
         </w:rPr>
-        <w:t>E</w:t>
-      </w:r>
-      <w:bookmarkStart w:id="0" w:name="_GoBack"/>
-      <w:bookmarkEnd w:id="0"/>
-      <w:r>
-        <w:rPr>
-          <w:rFonts w:eastAsiaTheme="minorEastAsia"/>
-        </w:rPr>
-        <w:t>ngduino</w:t>
+        <w:t>Engduino</w:t>
       </w:r>
       <w:proofErr w:type="spellEnd"/>
       <w:r>

</xml_diff>

<commit_message>
Revised the tutorial to measure distance and height
</commit_message>
<xml_diff>
--- a/Matlab Learning Material/MeasureDistance.docx
+++ b/Matlab Learning Material/MeasureDistance.docx
@@ -291,8 +291,6 @@
       <w:r>
         <w:t xml:space="preserve"> </w:t>
       </w:r>
-      <w:bookmarkStart w:id="0" w:name="_GoBack"/>
-      <w:bookmarkEnd w:id="0"/>
     </w:p>
     <w:p>
       <w:pPr>
@@ -2270,23 +2268,7 @@
           <w:szCs w:val="16"/>
         </w:rPr>
         <w:tab/>
-        <w:t>Record</w:t>
-      </w:r>
-      <w:r>
-        <w:rPr>
-          <w:rFonts w:ascii="Courier New" w:hAnsi="Courier New" w:cs="Courier New"/>
-          <w:sz w:val="16"/>
-          <w:szCs w:val="16"/>
-        </w:rPr>
-        <w:t xml:space="preserve"> the current time</w:t>
-      </w:r>
-      <w:r>
-        <w:rPr>
-          <w:rFonts w:ascii="Courier New" w:hAnsi="Courier New" w:cs="Courier New"/>
-          <w:sz w:val="16"/>
-          <w:szCs w:val="16"/>
-        </w:rPr>
-        <w:t xml:space="preserve"> </w:t>
+        <w:t xml:space="preserve">Record the current time </w:t>
       </w:r>
     </w:p>
     <w:p>
@@ -4292,7 +4274,7 @@
           </mc:Choice>
           <mc:Fallback>
             <w:pict>
-              <v:rect w14:anchorId="17A9CA73" id="Rectangle 98" o:spid="_x0000_s1031" style="position:absolute;margin-left:0;margin-top:14.3pt;width:456pt;height:88.2pt;z-index:251686912;visibility:visible;mso-wrap-style:square;mso-width-percent:0;mso-height-percent:0;mso-wrap-distance-left:9pt;mso-wrap-distance-top:0;mso-wrap-distance-right:9pt;mso-wrap-distance-bottom:0;mso-position-horizontal:left;mso-position-horizontal-relative:margin;mso-position-vertical:absolute;mso-position-vertical-relative:text;mso-width-percent:0;mso-height-percent:0;mso-width-relative:margin;mso-height-relative:margin;v-text-anchor:middle" o:gfxdata="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" fillcolor="white [3212]" strokecolor="black [3213]">
+              <v:rect w14:anchorId="17A9CA73" id="Rectangle 98" o:spid="_x0000_s1031" style="position:absolute;margin-left:0;margin-top:14.3pt;width:456pt;height:88.2pt;z-index:251686912;visibility:visible;mso-wrap-style:square;mso-width-percent:0;mso-height-percent:0;mso-wrap-distance-left:9pt;mso-wrap-distance-top:0;mso-wrap-distance-right:9pt;mso-wrap-distance-bottom:0;mso-position-horizontal:left;mso-position-horizontal-relative:margin;mso-position-vertical:absolute;mso-position-vertical-relative:text;mso-width-percent:0;mso-height-percent:0;mso-width-relative:margin;mso-height-relative:margin;v-text-anchor:middle" o:gfxdata="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" fillcolor="white [3212]" strokecolor="black [3213]">
                 <v:textbox>
                   <w:txbxContent>
                     <w:p>
@@ -4545,19 +4527,6 @@
     <w:p/>
     <w:p>
       <w:r>
-        <w:t xml:space="preserve">We do not want start the measurement right away we run the program. Use the </w:t>
-      </w:r>
-      <w:proofErr w:type="spellStart"/>
-      <w:r>
-        <w:t>Engduino’s</w:t>
-      </w:r>
-      <w:proofErr w:type="spellEnd"/>
-      <w:r>
-        <w:t xml:space="preserve"> push button as start/stop button. </w:t>
-      </w:r>
-    </w:p>
-    <w:p>
-      <w:r>
         <w:rPr>
           <w:rFonts w:ascii="Courier New" w:hAnsi="Courier New" w:cs="Courier New"/>
           <w:noProof/>
@@ -4565,6 +4534,504 @@
           <w:szCs w:val="24"/>
           <w:lang w:eastAsia="en-GB"/>
         </w:rPr>
+        <mc:AlternateContent>
+          <mc:Choice Requires="wps">
+            <w:drawing>
+              <wp:anchor distT="0" distB="0" distL="114300" distR="114300" simplePos="0" relativeHeight="251695104" behindDoc="0" locked="0" layoutInCell="1" allowOverlap="1" wp14:anchorId="139E3DDD" wp14:editId="38B81357">
+                <wp:simplePos x="0" y="0"/>
+                <wp:positionH relativeFrom="margin">
+                  <wp:align>left</wp:align>
+                </wp:positionH>
+                <wp:positionV relativeFrom="paragraph">
+                  <wp:posOffset>386080</wp:posOffset>
+                </wp:positionV>
+                <wp:extent cx="5791200" cy="563880"/>
+                <wp:effectExtent l="0" t="0" r="19050" b="26670"/>
+                <wp:wrapNone/>
+                <wp:docPr id="13" name="Rectangle 13"/>
+                <wp:cNvGraphicFramePr/>
+                <a:graphic xmlns:a="http://schemas.openxmlformats.org/drawingml/2006/main">
+                  <a:graphicData uri="http://schemas.microsoft.com/office/word/2010/wordprocessingShape">
+                    <wps:wsp>
+                      <wps:cNvSpPr/>
+                      <wps:spPr>
+                        <a:xfrm>
+                          <a:off x="0" y="0"/>
+                          <a:ext cx="5791200" cy="563880"/>
+                        </a:xfrm>
+                        <a:prstGeom prst="rect">
+                          <a:avLst/>
+                        </a:prstGeom>
+                        <a:solidFill>
+                          <a:schemeClr val="bg1"/>
+                        </a:solidFill>
+                        <a:ln w="9525">
+                          <a:solidFill>
+                            <a:schemeClr val="tx1"/>
+                          </a:solidFill>
+                        </a:ln>
+                      </wps:spPr>
+                      <wps:style>
+                        <a:lnRef idx="2">
+                          <a:schemeClr val="accent1">
+                            <a:shade val="50000"/>
+                          </a:schemeClr>
+                        </a:lnRef>
+                        <a:fillRef idx="1">
+                          <a:schemeClr val="accent1"/>
+                        </a:fillRef>
+                        <a:effectRef idx="0">
+                          <a:schemeClr val="accent1"/>
+                        </a:effectRef>
+                        <a:fontRef idx="minor">
+                          <a:schemeClr val="lt1"/>
+                        </a:fontRef>
+                      </wps:style>
+                      <wps:txbx>
+                        <w:txbxContent>
+                          <w:p>
+                            <w:pPr>
+                              <w:autoSpaceDE w:val="0"/>
+                              <w:autoSpaceDN w:val="0"/>
+                              <w:adjustRightInd w:val="0"/>
+                              <w:spacing w:after="0" w:line="240" w:lineRule="auto"/>
+                              <w:rPr>
+                                <w:rFonts w:ascii="Courier New" w:hAnsi="Courier New" w:cs="Courier New"/>
+                                <w:sz w:val="24"/>
+                                <w:szCs w:val="24"/>
+                              </w:rPr>
+                            </w:pPr>
+                            <w:proofErr w:type="gramStart"/>
+                            <w:r>
+                              <w:rPr>
+                                <w:rFonts w:ascii="Courier New" w:hAnsi="Courier New" w:cs="Courier New"/>
+                                <w:color w:val="0000FF"/>
+                                <w:sz w:val="20"/>
+                                <w:szCs w:val="20"/>
+                              </w:rPr>
+                              <w:t>if</w:t>
+                            </w:r>
+                            <w:proofErr w:type="gramEnd"/>
+                            <w:r>
+                              <w:rPr>
+                                <w:rFonts w:ascii="Courier New" w:hAnsi="Courier New" w:cs="Courier New"/>
+                                <w:color w:val="000000"/>
+                                <w:sz w:val="20"/>
+                                <w:szCs w:val="20"/>
+                              </w:rPr>
+                              <w:t xml:space="preserve"> (~exist(</w:t>
+                            </w:r>
+                            <w:r>
+                              <w:rPr>
+                                <w:rFonts w:ascii="Courier New" w:hAnsi="Courier New" w:cs="Courier New"/>
+                                <w:color w:val="A020F0"/>
+                                <w:sz w:val="20"/>
+                                <w:szCs w:val="20"/>
+                              </w:rPr>
+                              <w:t>'e'</w:t>
+                            </w:r>
+                            <w:r>
+                              <w:rPr>
+                                <w:rFonts w:ascii="Courier New" w:hAnsi="Courier New" w:cs="Courier New"/>
+                                <w:color w:val="000000"/>
+                                <w:sz w:val="20"/>
+                                <w:szCs w:val="20"/>
+                              </w:rPr>
+                              <w:t xml:space="preserve">, </w:t>
+                            </w:r>
+                            <w:r>
+                              <w:rPr>
+                                <w:rFonts w:ascii="Courier New" w:hAnsi="Courier New" w:cs="Courier New"/>
+                                <w:color w:val="A020F0"/>
+                                <w:sz w:val="20"/>
+                                <w:szCs w:val="20"/>
+                              </w:rPr>
+                              <w:t>'</w:t>
+                            </w:r>
+                            <w:proofErr w:type="spellStart"/>
+                            <w:r>
+                              <w:rPr>
+                                <w:rFonts w:ascii="Courier New" w:hAnsi="Courier New" w:cs="Courier New"/>
+                                <w:color w:val="A020F0"/>
+                                <w:sz w:val="20"/>
+                                <w:szCs w:val="20"/>
+                              </w:rPr>
+                              <w:t>var</w:t>
+                            </w:r>
+                            <w:proofErr w:type="spellEnd"/>
+                            <w:r>
+                              <w:rPr>
+                                <w:rFonts w:ascii="Courier New" w:hAnsi="Courier New" w:cs="Courier New"/>
+                                <w:color w:val="A020F0"/>
+                                <w:sz w:val="20"/>
+                                <w:szCs w:val="20"/>
+                              </w:rPr>
+                              <w:t>'</w:t>
+                            </w:r>
+                            <w:r>
+                              <w:rPr>
+                                <w:rFonts w:ascii="Courier New" w:hAnsi="Courier New" w:cs="Courier New"/>
+                                <w:color w:val="000000"/>
+                                <w:sz w:val="20"/>
+                                <w:szCs w:val="20"/>
+                              </w:rPr>
+                              <w:t>))</w:t>
+                            </w:r>
+                          </w:p>
+                          <w:p>
+                            <w:pPr>
+                              <w:autoSpaceDE w:val="0"/>
+                              <w:autoSpaceDN w:val="0"/>
+                              <w:adjustRightInd w:val="0"/>
+                              <w:spacing w:after="0" w:line="240" w:lineRule="auto"/>
+                              <w:rPr>
+                                <w:rFonts w:ascii="Courier New" w:hAnsi="Courier New" w:cs="Courier New"/>
+                                <w:sz w:val="24"/>
+                                <w:szCs w:val="24"/>
+                              </w:rPr>
+                            </w:pPr>
+                            <w:r>
+                              <w:rPr>
+                                <w:rFonts w:ascii="Courier New" w:hAnsi="Courier New" w:cs="Courier New"/>
+                                <w:color w:val="000000"/>
+                                <w:sz w:val="20"/>
+                                <w:szCs w:val="20"/>
+                              </w:rPr>
+                              <w:t xml:space="preserve">    e = </w:t>
+                            </w:r>
+                            <w:proofErr w:type="spellStart"/>
+                            <w:proofErr w:type="gramStart"/>
+                            <w:r>
+                              <w:rPr>
+                                <w:rFonts w:ascii="Courier New" w:hAnsi="Courier New" w:cs="Courier New"/>
+                                <w:color w:val="000000"/>
+                                <w:sz w:val="20"/>
+                                <w:szCs w:val="20"/>
+                              </w:rPr>
+                              <w:t>engduino</w:t>
+                            </w:r>
+                            <w:proofErr w:type="spellEnd"/>
+                            <w:r>
+                              <w:rPr>
+                                <w:rFonts w:ascii="Courier New" w:hAnsi="Courier New" w:cs="Courier New"/>
+                                <w:color w:val="000000"/>
+                                <w:sz w:val="20"/>
+                                <w:szCs w:val="20"/>
+                              </w:rPr>
+                              <w:t>(</w:t>
+                            </w:r>
+                            <w:proofErr w:type="gramEnd"/>
+                            <w:r>
+                              <w:rPr>
+                                <w:rFonts w:ascii="Courier New" w:hAnsi="Courier New" w:cs="Courier New"/>
+                                <w:color w:val="000000"/>
+                                <w:sz w:val="20"/>
+                                <w:szCs w:val="20"/>
+                              </w:rPr>
+                              <w:t>);</w:t>
+                            </w:r>
+                          </w:p>
+                          <w:p>
+                            <w:pPr>
+                              <w:autoSpaceDE w:val="0"/>
+                              <w:autoSpaceDN w:val="0"/>
+                              <w:adjustRightInd w:val="0"/>
+                              <w:spacing w:after="0" w:line="240" w:lineRule="auto"/>
+                              <w:rPr>
+                                <w:rFonts w:ascii="Courier New" w:hAnsi="Courier New" w:cs="Courier New"/>
+                                <w:sz w:val="24"/>
+                                <w:szCs w:val="24"/>
+                              </w:rPr>
+                            </w:pPr>
+                            <w:proofErr w:type="gramStart"/>
+                            <w:r>
+                              <w:rPr>
+                                <w:rFonts w:ascii="Courier New" w:hAnsi="Courier New" w:cs="Courier New"/>
+                                <w:color w:val="0000FF"/>
+                                <w:sz w:val="20"/>
+                                <w:szCs w:val="20"/>
+                              </w:rPr>
+                              <w:t>end</w:t>
+                            </w:r>
+                            <w:proofErr w:type="gramEnd"/>
+                          </w:p>
+                          <w:p>
+                            <w:pPr>
+                              <w:autoSpaceDE w:val="0"/>
+                              <w:autoSpaceDN w:val="0"/>
+                              <w:adjustRightInd w:val="0"/>
+                              <w:spacing w:after="0" w:line="240" w:lineRule="auto"/>
+                              <w:rPr>
+                                <w:rFonts w:ascii="Courier New" w:hAnsi="Courier New" w:cs="Courier New"/>
+                                <w:sz w:val="24"/>
+                                <w:szCs w:val="24"/>
+                              </w:rPr>
+                            </w:pPr>
+                          </w:p>
+                          <w:p/>
+                        </w:txbxContent>
+                      </wps:txbx>
+                      <wps:bodyPr rot="0" spcFirstLastPara="0" vertOverflow="overflow" horzOverflow="overflow" vert="horz" wrap="square" lIns="91440" tIns="45720" rIns="91440" bIns="45720" numCol="1" spcCol="0" rtlCol="0" fromWordArt="0" anchor="ctr" anchorCtr="0" forceAA="0" compatLnSpc="1">
+                        <a:prstTxWarp prst="textNoShape">
+                          <a:avLst/>
+                        </a:prstTxWarp>
+                        <a:noAutofit/>
+                      </wps:bodyPr>
+                    </wps:wsp>
+                  </a:graphicData>
+                </a:graphic>
+                <wp14:sizeRelH relativeFrom="margin">
+                  <wp14:pctWidth>0</wp14:pctWidth>
+                </wp14:sizeRelH>
+                <wp14:sizeRelV relativeFrom="margin">
+                  <wp14:pctHeight>0</wp14:pctHeight>
+                </wp14:sizeRelV>
+              </wp:anchor>
+            </w:drawing>
+          </mc:Choice>
+          <mc:Fallback>
+            <w:pict>
+              <v:rect w14:anchorId="139E3DDD" id="Rectangle 13" o:spid="_x0000_s1032" style="position:absolute;margin-left:0;margin-top:30.4pt;width:456pt;height:44.4pt;z-index:251695104;visibility:visible;mso-wrap-style:square;mso-width-percent:0;mso-height-percent:0;mso-wrap-distance-left:9pt;mso-wrap-distance-top:0;mso-wrap-distance-right:9pt;mso-wrap-distance-bottom:0;mso-position-horizontal:left;mso-position-horizontal-relative:margin;mso-position-vertical:absolute;mso-position-vertical-relative:text;mso-width-percent:0;mso-height-percent:0;mso-width-relative:margin;mso-height-relative:margin;v-text-anchor:middle" o:gfxdata="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" fillcolor="white [3212]" strokecolor="black [3213]">
+                <v:textbox>
+                  <w:txbxContent>
+                    <w:p>
+                      <w:pPr>
+                        <w:autoSpaceDE w:val="0"/>
+                        <w:autoSpaceDN w:val="0"/>
+                        <w:adjustRightInd w:val="0"/>
+                        <w:spacing w:after="0" w:line="240" w:lineRule="auto"/>
+                        <w:rPr>
+                          <w:rFonts w:ascii="Courier New" w:hAnsi="Courier New" w:cs="Courier New"/>
+                          <w:sz w:val="24"/>
+                          <w:szCs w:val="24"/>
+                        </w:rPr>
+                      </w:pPr>
+                      <w:proofErr w:type="gramStart"/>
+                      <w:r>
+                        <w:rPr>
+                          <w:rFonts w:ascii="Courier New" w:hAnsi="Courier New" w:cs="Courier New"/>
+                          <w:color w:val="0000FF"/>
+                          <w:sz w:val="20"/>
+                          <w:szCs w:val="20"/>
+                        </w:rPr>
+                        <w:t>if</w:t>
+                      </w:r>
+                      <w:proofErr w:type="gramEnd"/>
+                      <w:r>
+                        <w:rPr>
+                          <w:rFonts w:ascii="Courier New" w:hAnsi="Courier New" w:cs="Courier New"/>
+                          <w:color w:val="000000"/>
+                          <w:sz w:val="20"/>
+                          <w:szCs w:val="20"/>
+                        </w:rPr>
+                        <w:t xml:space="preserve"> (~exist(</w:t>
+                      </w:r>
+                      <w:r>
+                        <w:rPr>
+                          <w:rFonts w:ascii="Courier New" w:hAnsi="Courier New" w:cs="Courier New"/>
+                          <w:color w:val="A020F0"/>
+                          <w:sz w:val="20"/>
+                          <w:szCs w:val="20"/>
+                        </w:rPr>
+                        <w:t>'e'</w:t>
+                      </w:r>
+                      <w:r>
+                        <w:rPr>
+                          <w:rFonts w:ascii="Courier New" w:hAnsi="Courier New" w:cs="Courier New"/>
+                          <w:color w:val="000000"/>
+                          <w:sz w:val="20"/>
+                          <w:szCs w:val="20"/>
+                        </w:rPr>
+                        <w:t xml:space="preserve">, </w:t>
+                      </w:r>
+                      <w:r>
+                        <w:rPr>
+                          <w:rFonts w:ascii="Courier New" w:hAnsi="Courier New" w:cs="Courier New"/>
+                          <w:color w:val="A020F0"/>
+                          <w:sz w:val="20"/>
+                          <w:szCs w:val="20"/>
+                        </w:rPr>
+                        <w:t>'</w:t>
+                      </w:r>
+                      <w:proofErr w:type="spellStart"/>
+                      <w:r>
+                        <w:rPr>
+                          <w:rFonts w:ascii="Courier New" w:hAnsi="Courier New" w:cs="Courier New"/>
+                          <w:color w:val="A020F0"/>
+                          <w:sz w:val="20"/>
+                          <w:szCs w:val="20"/>
+                        </w:rPr>
+                        <w:t>var</w:t>
+                      </w:r>
+                      <w:proofErr w:type="spellEnd"/>
+                      <w:r>
+                        <w:rPr>
+                          <w:rFonts w:ascii="Courier New" w:hAnsi="Courier New" w:cs="Courier New"/>
+                          <w:color w:val="A020F0"/>
+                          <w:sz w:val="20"/>
+                          <w:szCs w:val="20"/>
+                        </w:rPr>
+                        <w:t>'</w:t>
+                      </w:r>
+                      <w:r>
+                        <w:rPr>
+                          <w:rFonts w:ascii="Courier New" w:hAnsi="Courier New" w:cs="Courier New"/>
+                          <w:color w:val="000000"/>
+                          <w:sz w:val="20"/>
+                          <w:szCs w:val="20"/>
+                        </w:rPr>
+                        <w:t>))</w:t>
+                      </w:r>
+                    </w:p>
+                    <w:p>
+                      <w:pPr>
+                        <w:autoSpaceDE w:val="0"/>
+                        <w:autoSpaceDN w:val="0"/>
+                        <w:adjustRightInd w:val="0"/>
+                        <w:spacing w:after="0" w:line="240" w:lineRule="auto"/>
+                        <w:rPr>
+                          <w:rFonts w:ascii="Courier New" w:hAnsi="Courier New" w:cs="Courier New"/>
+                          <w:sz w:val="24"/>
+                          <w:szCs w:val="24"/>
+                        </w:rPr>
+                      </w:pPr>
+                      <w:r>
+                        <w:rPr>
+                          <w:rFonts w:ascii="Courier New" w:hAnsi="Courier New" w:cs="Courier New"/>
+                          <w:color w:val="000000"/>
+                          <w:sz w:val="20"/>
+                          <w:szCs w:val="20"/>
+                        </w:rPr>
+                        <w:t xml:space="preserve">    e = </w:t>
+                      </w:r>
+                      <w:proofErr w:type="spellStart"/>
+                      <w:proofErr w:type="gramStart"/>
+                      <w:r>
+                        <w:rPr>
+                          <w:rFonts w:ascii="Courier New" w:hAnsi="Courier New" w:cs="Courier New"/>
+                          <w:color w:val="000000"/>
+                          <w:sz w:val="20"/>
+                          <w:szCs w:val="20"/>
+                        </w:rPr>
+                        <w:t>engduino</w:t>
+                      </w:r>
+                      <w:proofErr w:type="spellEnd"/>
+                      <w:r>
+                        <w:rPr>
+                          <w:rFonts w:ascii="Courier New" w:hAnsi="Courier New" w:cs="Courier New"/>
+                          <w:color w:val="000000"/>
+                          <w:sz w:val="20"/>
+                          <w:szCs w:val="20"/>
+                        </w:rPr>
+                        <w:t>(</w:t>
+                      </w:r>
+                      <w:proofErr w:type="gramEnd"/>
+                      <w:r>
+                        <w:rPr>
+                          <w:rFonts w:ascii="Courier New" w:hAnsi="Courier New" w:cs="Courier New"/>
+                          <w:color w:val="000000"/>
+                          <w:sz w:val="20"/>
+                          <w:szCs w:val="20"/>
+                        </w:rPr>
+                        <w:t>);</w:t>
+                      </w:r>
+                    </w:p>
+                    <w:p>
+                      <w:pPr>
+                        <w:autoSpaceDE w:val="0"/>
+                        <w:autoSpaceDN w:val="0"/>
+                        <w:adjustRightInd w:val="0"/>
+                        <w:spacing w:after="0" w:line="240" w:lineRule="auto"/>
+                        <w:rPr>
+                          <w:rFonts w:ascii="Courier New" w:hAnsi="Courier New" w:cs="Courier New"/>
+                          <w:sz w:val="24"/>
+                          <w:szCs w:val="24"/>
+                        </w:rPr>
+                      </w:pPr>
+                      <w:proofErr w:type="gramStart"/>
+                      <w:r>
+                        <w:rPr>
+                          <w:rFonts w:ascii="Courier New" w:hAnsi="Courier New" w:cs="Courier New"/>
+                          <w:color w:val="0000FF"/>
+                          <w:sz w:val="20"/>
+                          <w:szCs w:val="20"/>
+                        </w:rPr>
+                        <w:t>end</w:t>
+                      </w:r>
+                      <w:proofErr w:type="gramEnd"/>
+                    </w:p>
+                    <w:p>
+                      <w:pPr>
+                        <w:autoSpaceDE w:val="0"/>
+                        <w:autoSpaceDN w:val="0"/>
+                        <w:adjustRightInd w:val="0"/>
+                        <w:spacing w:after="0" w:line="240" w:lineRule="auto"/>
+                        <w:rPr>
+                          <w:rFonts w:ascii="Courier New" w:hAnsi="Courier New" w:cs="Courier New"/>
+                          <w:sz w:val="24"/>
+                          <w:szCs w:val="24"/>
+                        </w:rPr>
+                      </w:pPr>
+                    </w:p>
+                    <w:p/>
+                  </w:txbxContent>
+                </v:textbox>
+                <w10:wrap anchorx="margin"/>
+              </v:rect>
+            </w:pict>
+          </mc:Fallback>
+        </mc:AlternateContent>
+      </w:r>
+      <w:r>
+        <w:t>The following lines check if the object ‘e’ is available in MATLAB workspace. If it does not exist, it calls the function “</w:t>
+      </w:r>
+      <w:proofErr w:type="spellStart"/>
+      <w:proofErr w:type="gramStart"/>
+      <w:r>
+        <w:t>engduino</w:t>
+      </w:r>
+      <w:proofErr w:type="spellEnd"/>
+      <w:r>
+        <w:t>(</w:t>
+      </w:r>
+      <w:proofErr w:type="gramEnd"/>
+      <w:r>
+        <w:t xml:space="preserve">)” which will connect the </w:t>
+      </w:r>
+      <w:proofErr w:type="spellStart"/>
+      <w:r>
+        <w:t>Engduino</w:t>
+      </w:r>
+      <w:proofErr w:type="spellEnd"/>
+      <w:r>
+        <w:t xml:space="preserve"> hardware and store it as an object.</w:t>
+      </w:r>
+    </w:p>
+    <w:p/>
+    <w:p/>
+    <w:p>
+      <w:r>
+        <w:t xml:space="preserve">We do not want start the measurement right away we run the program. Use the </w:t>
+      </w:r>
+      <w:proofErr w:type="spellStart"/>
+      <w:r>
+        <w:t>Engduino’s</w:t>
+      </w:r>
+      <w:proofErr w:type="spellEnd"/>
+      <w:r>
+        <w:t xml:space="preserve"> push button as start/stop button. </w:t>
+      </w:r>
+    </w:p>
+    <w:p>
+      <w:r>
+        <w:rPr>
+          <w:rFonts w:ascii="Courier New" w:hAnsi="Courier New" w:cs="Courier New"/>
+          <w:noProof/>
+          <w:sz w:val="24"/>
+          <w:szCs w:val="24"/>
+          <w:lang w:eastAsia="en-GB"/>
+        </w:rPr>
+        <w:lastRenderedPageBreak/>
         <mc:AlternateContent>
           <mc:Choice Requires="wps">
             <w:drawing>
@@ -4986,7 +5453,6 @@
     <w:p/>
     <w:p>
       <w:r>
-        <w:lastRenderedPageBreak/>
         <w:t>We create a while-loop that wait for the push button to be pressed. A while loop will keep repeating the code in the body whi</w:t>
       </w:r>
       <w:r>
@@ -6450,16 +6916,7 @@
                                 <w:sz w:val="20"/>
                                 <w:szCs w:val="20"/>
                               </w:rPr>
-                              <w:t xml:space="preserve">% </w:t>
-                            </w:r>
-                            <w:r>
-                              <w:rPr>
-                                <w:rFonts w:ascii="Courier New" w:hAnsi="Courier New" w:cs="Courier New"/>
-                                <w:color w:val="228B22"/>
-                                <w:sz w:val="20"/>
-                                <w:szCs w:val="20"/>
-                              </w:rPr>
-                              <w:t>Record the current time</w:t>
+                              <w:t>% Record the current time</w:t>
                             </w:r>
                           </w:p>
                           <w:p>
@@ -6740,16 +7197,7 @@
                                 <w:sz w:val="20"/>
                                 <w:szCs w:val="20"/>
                               </w:rPr>
-                              <w:t xml:space="preserve">% </w:t>
-                            </w:r>
-                            <w:r>
-                              <w:rPr>
-                                <w:rFonts w:ascii="Courier New" w:hAnsi="Courier New" w:cs="Courier New"/>
-                                <w:color w:val="228B22"/>
-                                <w:sz w:val="20"/>
-                                <w:szCs w:val="20"/>
-                              </w:rPr>
-                              <w:t xml:space="preserve">convert to acceleration from accelerometer </w:t>
+                              <w:t xml:space="preserve">% convert to acceleration from accelerometer </w:t>
                             </w:r>
                           </w:p>
                           <w:p>
@@ -8212,12 +8660,19 @@
         <w:rPr>
           <w:rFonts w:eastAsiaTheme="minorEastAsia"/>
         </w:rPr>
-        <w:t>” is a MATLAB function to perform integration. The first parameter is the equation we want to integrate,</w:t>
+        <w:t xml:space="preserve">” is a MATLAB function to perform integration. The first parameter is the equation we want to </w:t>
       </w:r>
       <w:r>
         <w:rPr>
           <w:rFonts w:eastAsiaTheme="minorEastAsia"/>
         </w:rPr>
+        <w:lastRenderedPageBreak/>
+        <w:t>integrate,</w:t>
+      </w:r>
+      <w:r>
+        <w:rPr>
+          <w:rFonts w:eastAsiaTheme="minorEastAsia"/>
+        </w:rPr>
         <w:t xml:space="preserve"> ‘x’ is the acceleration we have just calculated. The </w:t>
       </w:r>
       <w:r>
@@ -8262,20 +8717,8 @@
         </w:rPr>
         <w:t xml:space="preserve"> </w:t>
       </w:r>
-    </w:p>
-    <w:p>
-      <w:pPr>
-        <w:rPr>
-          <w:rFonts w:eastAsiaTheme="minorEastAsia"/>
-        </w:rPr>
-      </w:pPr>
-    </w:p>
-    <w:p>
-      <w:pPr>
-        <w:rPr>
-          <w:rFonts w:eastAsiaTheme="minorEastAsia"/>
-        </w:rPr>
-      </w:pPr>
+      <w:bookmarkStart w:id="0" w:name="_GoBack"/>
+      <w:bookmarkEnd w:id="0"/>
     </w:p>
     <w:p>
       <w:pPr>
@@ -8528,16 +8971,7 @@
                                 <w:sz w:val="20"/>
                                 <w:szCs w:val="20"/>
                               </w:rPr>
-                              <w:t>previous_v</w:t>
-                            </w:r>
-                            <w:r>
-                              <w:rPr>
-                                <w:rFonts w:ascii="Courier New" w:hAnsi="Courier New" w:cs="Courier New"/>
-                                <w:color w:val="000000"/>
-                                <w:sz w:val="20"/>
-                                <w:szCs w:val="20"/>
-                              </w:rPr>
-                              <w:t>elocity</w:t>
+                              <w:t>previous_velocity</w:t>
                             </w:r>
                             <w:proofErr w:type="spellEnd"/>
                             <w:r>
@@ -10707,7 +11141,6 @@
           <w:szCs w:val="24"/>
           <w:lang w:eastAsia="en-GB"/>
         </w:rPr>
-        <w:lastRenderedPageBreak/>
         <mc:AlternateContent>
           <mc:Choice Requires="wps">
             <w:drawing>
@@ -13723,7 +14156,6 @@
           <w:szCs w:val="24"/>
           <w:lang w:eastAsia="en-GB"/>
         </w:rPr>
-        <w:lastRenderedPageBreak/>
         <mc:AlternateContent>
           <mc:Choice Requires="wps">
             <w:drawing>
@@ -16827,7 +17259,7 @@
                 <w:bCs/>
                 <w:noProof/>
               </w:rPr>
-              <w:t>1</w:t>
+              <w:t>8</w:t>
             </w:r>
             <w:r>
               <w:rPr>
@@ -18284,6 +18716,7 @@
   <w:style w:type="character" w:default="1" w:styleId="DefaultParagraphFont">
     <w:name w:val="Default Paragraph Font"/>
     <w:uiPriority w:val="1"/>
+    <w:semiHidden/>
     <w:unhideWhenUsed/>
   </w:style>
   <w:style w:type="table" w:default="1" w:styleId="TableNormal">

</xml_diff>